<commit_message>
O i did some minor changes
</commit_message>
<xml_diff>
--- a/Word/Ragavan_Sai_SmartClock_Projektantrag.docx
+++ b/Word/Ragavan_Sai_SmartClock_Projektantrag.docx
@@ -1394,7 +1394,7 @@
       <w:r>
         <w:fldChar w:fldCharType="separate"/>
       </w:r>
-      <w:hyperlink w:anchor="_Toc196894027" w:history="1">
+      <w:hyperlink w:anchor="_Toc201131369" w:history="1">
         <w:r>
           <w:rPr>
             <w:rStyle w:val="Hyperlink"/>
@@ -1435,7 +1435,7 @@
           <w:rPr>
             <w:webHidden/>
           </w:rPr>
-          <w:instrText xml:space="preserve"> PAGEREF _Toc196894027 \h </w:instrText>
+          <w:instrText xml:space="preserve"> PAGEREF _Toc201131369 \h </w:instrText>
         </w:r>
         <w:r>
           <w:rPr>
@@ -1476,7 +1476,7 @@
           <w14:ligatures w14:val="standardContextual"/>
         </w:rPr>
       </w:pPr>
-      <w:hyperlink w:anchor="_Toc196894028" w:history="1">
+      <w:hyperlink w:anchor="_Toc201131370" w:history="1">
         <w:r>
           <w:rPr>
             <w:rStyle w:val="Hyperlink"/>
@@ -1518,7 +1518,7 @@
           <w:rPr>
             <w:webHidden/>
           </w:rPr>
-          <w:instrText xml:space="preserve"> PAGEREF _Toc196894028 \h </w:instrText>
+          <w:instrText xml:space="preserve"> PAGEREF _Toc201131370 \h </w:instrText>
         </w:r>
         <w:r>
           <w:rPr>
@@ -1557,7 +1557,7 @@
           <w14:ligatures w14:val="standardContextual"/>
         </w:rPr>
       </w:pPr>
-      <w:hyperlink w:anchor="_Toc196894029" w:history="1">
+      <w:hyperlink w:anchor="_Toc201131371" w:history="1">
         <w:r>
           <w:rPr>
             <w:rStyle w:val="Hyperlink"/>
@@ -1597,7 +1597,7 @@
           <w:rPr>
             <w:webHidden/>
           </w:rPr>
-          <w:instrText xml:space="preserve"> PAGEREF _Toc196894029 \h </w:instrText>
+          <w:instrText xml:space="preserve"> PAGEREF _Toc201131371 \h </w:instrText>
         </w:r>
         <w:r>
           <w:rPr>
@@ -1638,7 +1638,7 @@
           <w14:ligatures w14:val="standardContextual"/>
         </w:rPr>
       </w:pPr>
-      <w:hyperlink w:anchor="_Toc196894030" w:history="1">
+      <w:hyperlink w:anchor="_Toc201131372" w:history="1">
         <w:r>
           <w:rPr>
             <w:rStyle w:val="Hyperlink"/>
@@ -1680,7 +1680,7 @@
           <w:rPr>
             <w:webHidden/>
           </w:rPr>
-          <w:instrText xml:space="preserve"> PAGEREF _Toc196894030 \h </w:instrText>
+          <w:instrText xml:space="preserve"> PAGEREF _Toc201131372 \h </w:instrText>
         </w:r>
         <w:r>
           <w:rPr>
@@ -1719,7 +1719,7 @@
           <w14:ligatures w14:val="standardContextual"/>
         </w:rPr>
       </w:pPr>
-      <w:hyperlink w:anchor="_Toc196894031" w:history="1">
+      <w:hyperlink w:anchor="_Toc201131373" w:history="1">
         <w:r>
           <w:rPr>
             <w:rStyle w:val="Hyperlink"/>
@@ -1759,7 +1759,7 @@
           <w:rPr>
             <w:webHidden/>
           </w:rPr>
-          <w:instrText xml:space="preserve"> PAGEREF _Toc196894031 \h </w:instrText>
+          <w:instrText xml:space="preserve"> PAGEREF _Toc201131373 \h </w:instrText>
         </w:r>
         <w:r>
           <w:rPr>
@@ -1798,7 +1798,7 @@
           <w14:ligatures w14:val="standardContextual"/>
         </w:rPr>
       </w:pPr>
-      <w:hyperlink w:anchor="_Toc196894032" w:history="1">
+      <w:hyperlink w:anchor="_Toc201131374" w:history="1">
         <w:r>
           <w:rPr>
             <w:rStyle w:val="Hyperlink"/>
@@ -1838,88 +1838,7 @@
           <w:rPr>
             <w:webHidden/>
           </w:rPr>
-          <w:instrText xml:space="preserve"> PAGEREF _Toc196894032 \h </w:instrText>
-        </w:r>
-        <w:r>
-          <w:rPr>
-            <w:webHidden/>
-          </w:rPr>
-        </w:r>
-        <w:r>
-          <w:rPr>
-            <w:webHidden/>
-          </w:rPr>
-          <w:fldChar w:fldCharType="separate"/>
-        </w:r>
-        <w:r>
-          <w:rPr>
-            <w:webHidden/>
-          </w:rPr>
-          <w:t>3</w:t>
-        </w:r>
-        <w:r>
-          <w:rPr>
-            <w:webHidden/>
-          </w:rPr>
-          <w:fldChar w:fldCharType="end"/>
-        </w:r>
-      </w:hyperlink>
-    </w:p>
-    <w:p>
-      <w:pPr>
-        <w:pStyle w:val="Verzeichnis3"/>
-        <w:rPr>
-          <w:rFonts w:asciiTheme="minorHAnsi" w:eastAsiaTheme="minorEastAsia" w:hAnsiTheme="minorHAnsi" w:cstheme="minorBidi"/>
-          <w:kern w:val="2"/>
-          <w:sz w:val="24"/>
-          <w:szCs w:val="24"/>
-          <w:lang w:eastAsia="de-CH"/>
-          <w14:ligatures w14:val="standardContextual"/>
-        </w:rPr>
-      </w:pPr>
-      <w:hyperlink w:anchor="_Toc196894033" w:history="1">
-        <w:r>
-          <w:rPr>
-            <w:rStyle w:val="Hyperlink"/>
-            <w:lang w:eastAsia="de-CH"/>
-          </w:rPr>
-          <w:t>1.2.3</w:t>
-        </w:r>
-        <w:r>
-          <w:rPr>
-            <w:rFonts w:asciiTheme="minorHAnsi" w:eastAsiaTheme="minorEastAsia" w:hAnsiTheme="minorHAnsi" w:cstheme="minorBidi"/>
-            <w:kern w:val="2"/>
-            <w:sz w:val="24"/>
-            <w:szCs w:val="24"/>
-            <w:lang w:eastAsia="de-CH"/>
-            <w14:ligatures w14:val="standardContextual"/>
-          </w:rPr>
-          <w:tab/>
-        </w:r>
-        <w:r>
-          <w:rPr>
-            <w:rStyle w:val="Hyperlink"/>
-            <w:lang w:eastAsia="de-CH"/>
-          </w:rPr>
-          <w:t>Blackbox</w:t>
-        </w:r>
-        <w:r>
-          <w:rPr>
-            <w:webHidden/>
-          </w:rPr>
-          <w:tab/>
-        </w:r>
-        <w:r>
-          <w:rPr>
-            <w:webHidden/>
-          </w:rPr>
-          <w:fldChar w:fldCharType="begin"/>
-        </w:r>
-        <w:r>
-          <w:rPr>
-            <w:webHidden/>
-          </w:rPr>
-          <w:instrText xml:space="preserve"> PAGEREF _Toc196894033 \h </w:instrText>
+          <w:instrText xml:space="preserve"> PAGEREF _Toc201131374 \h </w:instrText>
         </w:r>
         <w:r>
           <w:rPr>
@@ -1960,10 +1879,11 @@
           <w14:ligatures w14:val="standardContextual"/>
         </w:rPr>
       </w:pPr>
-      <w:hyperlink w:anchor="_Toc196894034" w:history="1">
+      <w:hyperlink w:anchor="_Toc201131375" w:history="1">
         <w:r>
           <w:rPr>
             <w:rStyle w:val="Hyperlink"/>
+            <w:lang w:eastAsia="de-CH"/>
           </w:rPr>
           <w:t>1.3</w:t>
         </w:r>
@@ -1983,8 +1903,9 @@
         <w:r>
           <w:rPr>
             <w:rStyle w:val="Hyperlink"/>
-          </w:rPr>
-          <w:t>Ziele und Ergebnisse</w:t>
+            <w:lang w:eastAsia="de-CH"/>
+          </w:rPr>
+          <w:t>Blockdiagramm</w:t>
         </w:r>
         <w:r>
           <w:rPr>
@@ -2002,7 +1923,7 @@
           <w:rPr>
             <w:webHidden/>
           </w:rPr>
-          <w:instrText xml:space="preserve"> PAGEREF _Toc196894034 \h </w:instrText>
+          <w:instrText xml:space="preserve"> PAGEREF _Toc201131375 \h </w:instrText>
         </w:r>
         <w:r>
           <w:rPr>
@@ -2019,165 +1940,7 @@
           <w:rPr>
             <w:webHidden/>
           </w:rPr>
-          <w:t>4</w:t>
-        </w:r>
-        <w:r>
-          <w:rPr>
-            <w:webHidden/>
-          </w:rPr>
-          <w:fldChar w:fldCharType="end"/>
-        </w:r>
-      </w:hyperlink>
-    </w:p>
-    <w:p>
-      <w:pPr>
-        <w:pStyle w:val="Verzeichnis3"/>
-        <w:rPr>
-          <w:rFonts w:asciiTheme="minorHAnsi" w:eastAsiaTheme="minorEastAsia" w:hAnsiTheme="minorHAnsi" w:cstheme="minorBidi"/>
-          <w:kern w:val="2"/>
-          <w:sz w:val="24"/>
-          <w:szCs w:val="24"/>
-          <w:lang w:eastAsia="de-CH"/>
-          <w14:ligatures w14:val="standardContextual"/>
-        </w:rPr>
-      </w:pPr>
-      <w:hyperlink w:anchor="_Toc196894035" w:history="1">
-        <w:r>
-          <w:rPr>
-            <w:rStyle w:val="Hyperlink"/>
-          </w:rPr>
-          <w:t>1.3.1</w:t>
-        </w:r>
-        <w:r>
-          <w:rPr>
-            <w:rFonts w:asciiTheme="minorHAnsi" w:eastAsiaTheme="minorEastAsia" w:hAnsiTheme="minorHAnsi" w:cstheme="minorBidi"/>
-            <w:kern w:val="2"/>
-            <w:sz w:val="24"/>
-            <w:szCs w:val="24"/>
-            <w:lang w:eastAsia="de-CH"/>
-            <w14:ligatures w14:val="standardContextual"/>
-          </w:rPr>
-          <w:tab/>
-        </w:r>
-        <w:r>
-          <w:rPr>
-            <w:rStyle w:val="Hyperlink"/>
-          </w:rPr>
-          <w:t>Meine Ziele für Smart Clock sind:</w:t>
-        </w:r>
-        <w:r>
-          <w:rPr>
-            <w:webHidden/>
-          </w:rPr>
-          <w:tab/>
-        </w:r>
-        <w:r>
-          <w:rPr>
-            <w:webHidden/>
-          </w:rPr>
-          <w:fldChar w:fldCharType="begin"/>
-        </w:r>
-        <w:r>
-          <w:rPr>
-            <w:webHidden/>
-          </w:rPr>
-          <w:instrText xml:space="preserve"> PAGEREF _Toc196894035 \h </w:instrText>
-        </w:r>
-        <w:r>
-          <w:rPr>
-            <w:webHidden/>
-          </w:rPr>
-        </w:r>
-        <w:r>
-          <w:rPr>
-            <w:webHidden/>
-          </w:rPr>
-          <w:fldChar w:fldCharType="separate"/>
-        </w:r>
-        <w:r>
-          <w:rPr>
-            <w:webHidden/>
-          </w:rPr>
-          <w:t>4</w:t>
-        </w:r>
-        <w:r>
-          <w:rPr>
-            <w:webHidden/>
-          </w:rPr>
-          <w:fldChar w:fldCharType="end"/>
-        </w:r>
-      </w:hyperlink>
-    </w:p>
-    <w:p>
-      <w:pPr>
-        <w:pStyle w:val="Verzeichnis3"/>
-        <w:rPr>
-          <w:rFonts w:asciiTheme="minorHAnsi" w:eastAsiaTheme="minorEastAsia" w:hAnsiTheme="minorHAnsi" w:cstheme="minorBidi"/>
-          <w:kern w:val="2"/>
-          <w:sz w:val="24"/>
-          <w:szCs w:val="24"/>
-          <w:lang w:eastAsia="de-CH"/>
-          <w14:ligatures w14:val="standardContextual"/>
-        </w:rPr>
-      </w:pPr>
-      <w:hyperlink w:anchor="_Toc196894036" w:history="1">
-        <w:r>
-          <w:rPr>
-            <w:rStyle w:val="Hyperlink"/>
-          </w:rPr>
-          <w:t>1.3.2</w:t>
-        </w:r>
-        <w:r>
-          <w:rPr>
-            <w:rFonts w:asciiTheme="minorHAnsi" w:eastAsiaTheme="minorEastAsia" w:hAnsiTheme="minorHAnsi" w:cstheme="minorBidi"/>
-            <w:kern w:val="2"/>
-            <w:sz w:val="24"/>
-            <w:szCs w:val="24"/>
-            <w:lang w:eastAsia="de-CH"/>
-            <w14:ligatures w14:val="standardContextual"/>
-          </w:rPr>
-          <w:tab/>
-        </w:r>
-        <w:r>
-          <w:rPr>
-            <w:rStyle w:val="Hyperlink"/>
-          </w:rPr>
-          <w:t>Allgemeine Ziele:</w:t>
-        </w:r>
-        <w:r>
-          <w:rPr>
-            <w:webHidden/>
-          </w:rPr>
-          <w:tab/>
-        </w:r>
-        <w:r>
-          <w:rPr>
-            <w:webHidden/>
-          </w:rPr>
-          <w:fldChar w:fldCharType="begin"/>
-        </w:r>
-        <w:r>
-          <w:rPr>
-            <w:webHidden/>
-          </w:rPr>
-          <w:instrText xml:space="preserve"> PAGEREF _Toc196894036 \h </w:instrText>
-        </w:r>
-        <w:r>
-          <w:rPr>
-            <w:webHidden/>
-          </w:rPr>
-        </w:r>
-        <w:r>
-          <w:rPr>
-            <w:webHidden/>
-          </w:rPr>
-          <w:fldChar w:fldCharType="separate"/>
-        </w:r>
-        <w:r>
-          <w:rPr>
-            <w:webHidden/>
-          </w:rPr>
-          <w:t>4</w:t>
+          <w:t>3</w:t>
         </w:r>
         <w:r>
           <w:rPr>
@@ -2201,7 +1964,7 @@
           <w14:ligatures w14:val="standardContextual"/>
         </w:rPr>
       </w:pPr>
-      <w:hyperlink w:anchor="_Toc196894037" w:history="1">
+      <w:hyperlink w:anchor="_Toc201131376" w:history="1">
         <w:r>
           <w:rPr>
             <w:rStyle w:val="Hyperlink"/>
@@ -2225,7 +1988,7 @@
           <w:rPr>
             <w:rStyle w:val="Hyperlink"/>
           </w:rPr>
-          <w:t>Gestaltungsablauf</w:t>
+          <w:t>Ziele und Ergebnisse</w:t>
         </w:r>
         <w:r>
           <w:rPr>
@@ -2243,7 +2006,7 @@
           <w:rPr>
             <w:webHidden/>
           </w:rPr>
-          <w:instrText xml:space="preserve"> PAGEREF _Toc196894037 \h </w:instrText>
+          <w:instrText xml:space="preserve"> PAGEREF _Toc201131376 \h </w:instrText>
         </w:r>
         <w:r>
           <w:rPr>
@@ -2282,7 +2045,7 @@
           <w14:ligatures w14:val="standardContextual"/>
         </w:rPr>
       </w:pPr>
-      <w:hyperlink w:anchor="_Toc196894038" w:history="1">
+      <w:hyperlink w:anchor="_Toc201131377" w:history="1">
         <w:r>
           <w:rPr>
             <w:rStyle w:val="Hyperlink"/>
@@ -2304,7 +2067,7 @@
           <w:rPr>
             <w:rStyle w:val="Hyperlink"/>
           </w:rPr>
-          <w:t>Zeiteinteilung</w:t>
+          <w:t>Meine Ziele für Smart Clock sind:</w:t>
         </w:r>
         <w:r>
           <w:rPr>
@@ -2322,7 +2085,7 @@
           <w:rPr>
             <w:webHidden/>
           </w:rPr>
-          <w:instrText xml:space="preserve"> PAGEREF _Toc196894038 \h </w:instrText>
+          <w:instrText xml:space="preserve"> PAGEREF _Toc201131377 \h </w:instrText>
         </w:r>
         <w:r>
           <w:rPr>
@@ -2361,7 +2124,7 @@
           <w14:ligatures w14:val="standardContextual"/>
         </w:rPr>
       </w:pPr>
-      <w:hyperlink w:anchor="_Toc196894039" w:history="1">
+      <w:hyperlink w:anchor="_Toc201131378" w:history="1">
         <w:r>
           <w:rPr>
             <w:rStyle w:val="Hyperlink"/>
@@ -2383,7 +2146,7 @@
           <w:rPr>
             <w:rStyle w:val="Hyperlink"/>
           </w:rPr>
-          <w:t>To-Do</w:t>
+          <w:t>Allgemeine Ziele:</w:t>
         </w:r>
         <w:r>
           <w:rPr>
@@ -2401,7 +2164,7 @@
           <w:rPr>
             <w:webHidden/>
           </w:rPr>
-          <w:instrText xml:space="preserve"> PAGEREF _Toc196894039 \h </w:instrText>
+          <w:instrText xml:space="preserve"> PAGEREF _Toc201131378 \h </w:instrText>
         </w:r>
         <w:r>
           <w:rPr>
@@ -2442,7 +2205,7 @@
           <w14:ligatures w14:val="standardContextual"/>
         </w:rPr>
       </w:pPr>
-      <w:hyperlink w:anchor="_Toc196894040" w:history="1">
+      <w:hyperlink w:anchor="_Toc201131379" w:history="1">
         <w:r>
           <w:rPr>
             <w:rStyle w:val="Hyperlink"/>
@@ -2466,7 +2229,7 @@
           <w:rPr>
             <w:rStyle w:val="Hyperlink"/>
           </w:rPr>
-          <w:t>Aufwand und Kosten</w:t>
+          <w:t>Gestaltungsablauf</w:t>
         </w:r>
         <w:r>
           <w:rPr>
@@ -2484,7 +2247,7 @@
           <w:rPr>
             <w:webHidden/>
           </w:rPr>
-          <w:instrText xml:space="preserve"> PAGEREF _Toc196894040 \h </w:instrText>
+          <w:instrText xml:space="preserve"> PAGEREF _Toc201131379 \h </w:instrText>
         </w:r>
         <w:r>
           <w:rPr>
@@ -2501,7 +2264,7 @@
           <w:rPr>
             <w:webHidden/>
           </w:rPr>
-          <w:t>5</w:t>
+          <w:t>4</w:t>
         </w:r>
         <w:r>
           <w:rPr>
@@ -2523,7 +2286,7 @@
           <w14:ligatures w14:val="standardContextual"/>
         </w:rPr>
       </w:pPr>
-      <w:hyperlink w:anchor="_Toc196894041" w:history="1">
+      <w:hyperlink w:anchor="_Toc201131380" w:history="1">
         <w:r>
           <w:rPr>
             <w:rStyle w:val="Hyperlink"/>
@@ -2545,7 +2308,7 @@
           <w:rPr>
             <w:rStyle w:val="Hyperlink"/>
           </w:rPr>
-          <w:t>Aufwand</w:t>
+          <w:t>Zeiteinteilung</w:t>
         </w:r>
         <w:r>
           <w:rPr>
@@ -2563,7 +2326,7 @@
           <w:rPr>
             <w:webHidden/>
           </w:rPr>
-          <w:instrText xml:space="preserve"> PAGEREF _Toc196894041 \h </w:instrText>
+          <w:instrText xml:space="preserve"> PAGEREF _Toc201131380 \h </w:instrText>
         </w:r>
         <w:r>
           <w:rPr>
@@ -2580,7 +2343,7 @@
           <w:rPr>
             <w:webHidden/>
           </w:rPr>
-          <w:t>5</w:t>
+          <w:t>4</w:t>
         </w:r>
         <w:r>
           <w:rPr>
@@ -2602,7 +2365,7 @@
           <w14:ligatures w14:val="standardContextual"/>
         </w:rPr>
       </w:pPr>
-      <w:hyperlink w:anchor="_Toc196894042" w:history="1">
+      <w:hyperlink w:anchor="_Toc201131381" w:history="1">
         <w:r>
           <w:rPr>
             <w:rStyle w:val="Hyperlink"/>
@@ -2624,7 +2387,7 @@
           <w:rPr>
             <w:rStyle w:val="Hyperlink"/>
           </w:rPr>
-          <w:t>Kosten</w:t>
+          <w:t>To-Do</w:t>
         </w:r>
         <w:r>
           <w:rPr>
@@ -2642,7 +2405,7 @@
           <w:rPr>
             <w:webHidden/>
           </w:rPr>
-          <w:instrText xml:space="preserve"> PAGEREF _Toc196894042 \h </w:instrText>
+          <w:instrText xml:space="preserve"> PAGEREF _Toc201131381 \h </w:instrText>
         </w:r>
         <w:r>
           <w:rPr>
@@ -2659,7 +2422,7 @@
           <w:rPr>
             <w:webHidden/>
           </w:rPr>
-          <w:t>5</w:t>
+          <w:t>4</w:t>
         </w:r>
         <w:r>
           <w:rPr>
@@ -2683,7 +2446,7 @@
           <w14:ligatures w14:val="standardContextual"/>
         </w:rPr>
       </w:pPr>
-      <w:hyperlink w:anchor="_Toc196894043" w:history="1">
+      <w:hyperlink w:anchor="_Toc201131382" w:history="1">
         <w:r>
           <w:rPr>
             <w:rStyle w:val="Hyperlink"/>
@@ -2707,7 +2470,7 @@
           <w:rPr>
             <w:rStyle w:val="Hyperlink"/>
           </w:rPr>
-          <w:t>Termine</w:t>
+          <w:t>Aufwand und Kosten</w:t>
         </w:r>
         <w:r>
           <w:rPr>
@@ -2725,7 +2488,165 @@
           <w:rPr>
             <w:webHidden/>
           </w:rPr>
-          <w:instrText xml:space="preserve"> PAGEREF _Toc196894043 \h </w:instrText>
+          <w:instrText xml:space="preserve"> PAGEREF _Toc201131382 \h </w:instrText>
+        </w:r>
+        <w:r>
+          <w:rPr>
+            <w:webHidden/>
+          </w:rPr>
+        </w:r>
+        <w:r>
+          <w:rPr>
+            <w:webHidden/>
+          </w:rPr>
+          <w:fldChar w:fldCharType="separate"/>
+        </w:r>
+        <w:r>
+          <w:rPr>
+            <w:webHidden/>
+          </w:rPr>
+          <w:t>5</w:t>
+        </w:r>
+        <w:r>
+          <w:rPr>
+            <w:webHidden/>
+          </w:rPr>
+          <w:fldChar w:fldCharType="end"/>
+        </w:r>
+      </w:hyperlink>
+    </w:p>
+    <w:p>
+      <w:pPr>
+        <w:pStyle w:val="Verzeichnis3"/>
+        <w:rPr>
+          <w:rFonts w:asciiTheme="minorHAnsi" w:eastAsiaTheme="minorEastAsia" w:hAnsiTheme="minorHAnsi" w:cstheme="minorBidi"/>
+          <w:kern w:val="2"/>
+          <w:sz w:val="24"/>
+          <w:szCs w:val="24"/>
+          <w:lang w:eastAsia="de-CH"/>
+          <w14:ligatures w14:val="standardContextual"/>
+        </w:rPr>
+      </w:pPr>
+      <w:hyperlink w:anchor="_Toc201131383" w:history="1">
+        <w:r>
+          <w:rPr>
+            <w:rStyle w:val="Hyperlink"/>
+          </w:rPr>
+          <w:t>1.6.1</w:t>
+        </w:r>
+        <w:r>
+          <w:rPr>
+            <w:rFonts w:asciiTheme="minorHAnsi" w:eastAsiaTheme="minorEastAsia" w:hAnsiTheme="minorHAnsi" w:cstheme="minorBidi"/>
+            <w:kern w:val="2"/>
+            <w:sz w:val="24"/>
+            <w:szCs w:val="24"/>
+            <w:lang w:eastAsia="de-CH"/>
+            <w14:ligatures w14:val="standardContextual"/>
+          </w:rPr>
+          <w:tab/>
+        </w:r>
+        <w:r>
+          <w:rPr>
+            <w:rStyle w:val="Hyperlink"/>
+          </w:rPr>
+          <w:t>Aufwand</w:t>
+        </w:r>
+        <w:r>
+          <w:rPr>
+            <w:webHidden/>
+          </w:rPr>
+          <w:tab/>
+        </w:r>
+        <w:r>
+          <w:rPr>
+            <w:webHidden/>
+          </w:rPr>
+          <w:fldChar w:fldCharType="begin"/>
+        </w:r>
+        <w:r>
+          <w:rPr>
+            <w:webHidden/>
+          </w:rPr>
+          <w:instrText xml:space="preserve"> PAGEREF _Toc201131383 \h </w:instrText>
+        </w:r>
+        <w:r>
+          <w:rPr>
+            <w:webHidden/>
+          </w:rPr>
+        </w:r>
+        <w:r>
+          <w:rPr>
+            <w:webHidden/>
+          </w:rPr>
+          <w:fldChar w:fldCharType="separate"/>
+        </w:r>
+        <w:r>
+          <w:rPr>
+            <w:webHidden/>
+          </w:rPr>
+          <w:t>5</w:t>
+        </w:r>
+        <w:r>
+          <w:rPr>
+            <w:webHidden/>
+          </w:rPr>
+          <w:fldChar w:fldCharType="end"/>
+        </w:r>
+      </w:hyperlink>
+    </w:p>
+    <w:p>
+      <w:pPr>
+        <w:pStyle w:val="Verzeichnis3"/>
+        <w:rPr>
+          <w:rFonts w:asciiTheme="minorHAnsi" w:eastAsiaTheme="minorEastAsia" w:hAnsiTheme="minorHAnsi" w:cstheme="minorBidi"/>
+          <w:kern w:val="2"/>
+          <w:sz w:val="24"/>
+          <w:szCs w:val="24"/>
+          <w:lang w:eastAsia="de-CH"/>
+          <w14:ligatures w14:val="standardContextual"/>
+        </w:rPr>
+      </w:pPr>
+      <w:hyperlink w:anchor="_Toc201131384" w:history="1">
+        <w:r>
+          <w:rPr>
+            <w:rStyle w:val="Hyperlink"/>
+          </w:rPr>
+          <w:t>1.6.2</w:t>
+        </w:r>
+        <w:r>
+          <w:rPr>
+            <w:rFonts w:asciiTheme="minorHAnsi" w:eastAsiaTheme="minorEastAsia" w:hAnsiTheme="minorHAnsi" w:cstheme="minorBidi"/>
+            <w:kern w:val="2"/>
+            <w:sz w:val="24"/>
+            <w:szCs w:val="24"/>
+            <w:lang w:eastAsia="de-CH"/>
+            <w14:ligatures w14:val="standardContextual"/>
+          </w:rPr>
+          <w:tab/>
+        </w:r>
+        <w:r>
+          <w:rPr>
+            <w:rStyle w:val="Hyperlink"/>
+          </w:rPr>
+          <w:t>Kosten</w:t>
+        </w:r>
+        <w:r>
+          <w:rPr>
+            <w:webHidden/>
+          </w:rPr>
+          <w:tab/>
+        </w:r>
+        <w:r>
+          <w:rPr>
+            <w:webHidden/>
+          </w:rPr>
+          <w:fldChar w:fldCharType="begin"/>
+        </w:r>
+        <w:r>
+          <w:rPr>
+            <w:webHidden/>
+          </w:rPr>
+          <w:instrText xml:space="preserve"> PAGEREF _Toc201131384 \h </w:instrText>
         </w:r>
         <w:r>
           <w:rPr>
@@ -2766,7 +2687,7 @@
           <w14:ligatures w14:val="standardContextual"/>
         </w:rPr>
       </w:pPr>
-      <w:hyperlink w:anchor="_Toc196894044" w:history="1">
+      <w:hyperlink w:anchor="_Toc201131385" w:history="1">
         <w:r>
           <w:rPr>
             <w:rStyle w:val="Hyperlink"/>
@@ -2790,7 +2711,7 @@
           <w:rPr>
             <w:rStyle w:val="Hyperlink"/>
           </w:rPr>
-          <w:t>Begründung der Aktivität</w:t>
+          <w:t>Termin</w:t>
         </w:r>
         <w:r>
           <w:rPr>
@@ -2808,7 +2729,7 @@
           <w:rPr>
             <w:webHidden/>
           </w:rPr>
-          <w:instrText xml:space="preserve"> PAGEREF _Toc196894044 \h </w:instrText>
+          <w:instrText xml:space="preserve"> PAGEREF _Toc201131385 \h </w:instrText>
         </w:r>
         <w:r>
           <w:rPr>
@@ -2849,7 +2770,7 @@
           <w14:ligatures w14:val="standardContextual"/>
         </w:rPr>
       </w:pPr>
-      <w:hyperlink w:anchor="_Toc196894045" w:history="1">
+      <w:hyperlink w:anchor="_Toc201131386" w:history="1">
         <w:r>
           <w:rPr>
             <w:rStyle w:val="Hyperlink"/>
@@ -2873,7 +2794,7 @@
           <w:rPr>
             <w:rStyle w:val="Hyperlink"/>
           </w:rPr>
-          <w:t>Antragssteller</w:t>
+          <w:t>Begründung der Aktivität</w:t>
         </w:r>
         <w:r>
           <w:rPr>
@@ -2891,7 +2812,7 @@
           <w:rPr>
             <w:webHidden/>
           </w:rPr>
-          <w:instrText xml:space="preserve"> PAGEREF _Toc196894045 \h </w:instrText>
+          <w:instrText xml:space="preserve"> PAGEREF _Toc201131386 \h </w:instrText>
         </w:r>
         <w:r>
           <w:rPr>
@@ -2932,11 +2853,10 @@
           <w14:ligatures w14:val="standardContextual"/>
         </w:rPr>
       </w:pPr>
-      <w:hyperlink w:anchor="_Toc196894046" w:history="1">
+      <w:hyperlink w:anchor="_Toc201131387" w:history="1">
         <w:r>
           <w:rPr>
             <w:rStyle w:val="Hyperlink"/>
-            <w:lang w:eastAsia="de-CH"/>
           </w:rPr>
           <w:t>1.9</w:t>
         </w:r>
@@ -2956,9 +2876,8 @@
         <w:r>
           <w:rPr>
             <w:rStyle w:val="Hyperlink"/>
-            <w:lang w:eastAsia="de-CH"/>
-          </w:rPr>
-          <w:t>Abbildungsverzeichnis</w:t>
+          </w:rPr>
+          <w:t>Antragssteller</w:t>
         </w:r>
         <w:r>
           <w:rPr>
@@ -2976,7 +2895,7 @@
           <w:rPr>
             <w:webHidden/>
           </w:rPr>
-          <w:instrText xml:space="preserve"> PAGEREF _Toc196894046 \h </w:instrText>
+          <w:instrText xml:space="preserve"> PAGEREF _Toc201131387 \h </w:instrText>
         </w:r>
         <w:r>
           <w:rPr>
@@ -2993,7 +2912,7 @@
           <w:rPr>
             <w:webHidden/>
           </w:rPr>
-          <w:t>5</w:t>
+          <w:t>6</w:t>
         </w:r>
         <w:r>
           <w:rPr>
@@ -3017,7 +2936,7 @@
           <w14:ligatures w14:val="standardContextual"/>
         </w:rPr>
       </w:pPr>
-      <w:hyperlink w:anchor="_Toc196894047" w:history="1">
+      <w:hyperlink w:anchor="_Toc201131388" w:history="1">
         <w:r>
           <w:rPr>
             <w:rStyle w:val="Hyperlink"/>
@@ -3043,7 +2962,7 @@
             <w:rStyle w:val="Hyperlink"/>
             <w:lang w:eastAsia="de-CH"/>
           </w:rPr>
-          <w:t>Tabellenverzeichnis</w:t>
+          <w:t>Abbildungsverzeichnis</w:t>
         </w:r>
         <w:r>
           <w:rPr>
@@ -3061,7 +2980,7 @@
           <w:rPr>
             <w:webHidden/>
           </w:rPr>
-          <w:instrText xml:space="preserve"> PAGEREF _Toc196894047 \h </w:instrText>
+          <w:instrText xml:space="preserve"> PAGEREF _Toc201131388 \h </w:instrText>
         </w:r>
         <w:r>
           <w:rPr>
@@ -3089,6 +3008,91 @@
       </w:hyperlink>
     </w:p>
     <w:p>
+      <w:pPr>
+        <w:pStyle w:val="Verzeichnis2"/>
+        <w:rPr>
+          <w:rFonts w:asciiTheme="minorHAnsi" w:eastAsiaTheme="minorEastAsia" w:hAnsiTheme="minorHAnsi" w:cstheme="minorBidi"/>
+          <w:i w:val="0"/>
+          <w:iCs w:val="0"/>
+          <w:kern w:val="2"/>
+          <w:sz w:val="24"/>
+          <w:szCs w:val="24"/>
+          <w:lang w:eastAsia="de-CH"/>
+          <w14:ligatures w14:val="standardContextual"/>
+        </w:rPr>
+      </w:pPr>
+      <w:hyperlink w:anchor="_Toc201131389" w:history="1">
+        <w:r>
+          <w:rPr>
+            <w:rStyle w:val="Hyperlink"/>
+            <w:lang w:eastAsia="de-CH"/>
+          </w:rPr>
+          <w:t>1.11</w:t>
+        </w:r>
+        <w:r>
+          <w:rPr>
+            <w:rFonts w:asciiTheme="minorHAnsi" w:eastAsiaTheme="minorEastAsia" w:hAnsiTheme="minorHAnsi" w:cstheme="minorBidi"/>
+            <w:i w:val="0"/>
+            <w:iCs w:val="0"/>
+            <w:kern w:val="2"/>
+            <w:sz w:val="24"/>
+            <w:szCs w:val="24"/>
+            <w:lang w:eastAsia="de-CH"/>
+            <w14:ligatures w14:val="standardContextual"/>
+          </w:rPr>
+          <w:tab/>
+        </w:r>
+        <w:r>
+          <w:rPr>
+            <w:rStyle w:val="Hyperlink"/>
+            <w:lang w:eastAsia="de-CH"/>
+          </w:rPr>
+          <w:t>Tabellenverzeichnis</w:t>
+        </w:r>
+        <w:r>
+          <w:rPr>
+            <w:webHidden/>
+          </w:rPr>
+          <w:tab/>
+        </w:r>
+        <w:r>
+          <w:rPr>
+            <w:webHidden/>
+          </w:rPr>
+          <w:fldChar w:fldCharType="begin"/>
+        </w:r>
+        <w:r>
+          <w:rPr>
+            <w:webHidden/>
+          </w:rPr>
+          <w:instrText xml:space="preserve"> PAGEREF _Toc201131389 \h </w:instrText>
+        </w:r>
+        <w:r>
+          <w:rPr>
+            <w:webHidden/>
+          </w:rPr>
+        </w:r>
+        <w:r>
+          <w:rPr>
+            <w:webHidden/>
+          </w:rPr>
+          <w:fldChar w:fldCharType="separate"/>
+        </w:r>
+        <w:r>
+          <w:rPr>
+            <w:webHidden/>
+          </w:rPr>
+          <w:t>6</w:t>
+        </w:r>
+        <w:r>
+          <w:rPr>
+            <w:webHidden/>
+          </w:rPr>
+          <w:fldChar w:fldCharType="end"/>
+        </w:r>
+      </w:hyperlink>
+    </w:p>
+    <w:p>
       <w:r>
         <w:rPr>
           <w:b/>
@@ -3097,7 +3101,7 @@
         <w:fldChar w:fldCharType="end"/>
       </w:r>
     </w:p>
-    <w:bookmarkStart w:id="0" w:name="_Toc196894027"/>
+    <w:bookmarkStart w:id="0" w:name="_Toc201131369"/>
     <w:p>
       <w:pPr>
         <w:pStyle w:val="berschrift1"/>
@@ -3325,7 +3329,7 @@
       <w:pPr>
         <w:pStyle w:val="berschrift2"/>
       </w:pPr>
-      <w:bookmarkStart w:id="1" w:name="_Toc196894028"/>
+      <w:bookmarkStart w:id="1" w:name="_Toc201131370"/>
       <w:r>
         <w:t>Ausgangslage</w:t>
       </w:r>
@@ -3400,7 +3404,7 @@
       <w:pPr>
         <w:pStyle w:val="berschrift3"/>
       </w:pPr>
-      <w:bookmarkStart w:id="2" w:name="_Toc196894029"/>
+      <w:bookmarkStart w:id="2" w:name="_Toc201131371"/>
       <w:r>
         <w:t>Zu verbessernde Situation</w:t>
       </w:r>
@@ -3430,7 +3434,7 @@
       <w:pPr>
         <w:pStyle w:val="berschrift2"/>
       </w:pPr>
-      <w:bookmarkStart w:id="3" w:name="_Toc196894030"/>
+      <w:bookmarkStart w:id="3" w:name="_Toc201131372"/>
       <w:r>
         <w:t>Gestaltungsbereiche</w:t>
       </w:r>
@@ -3440,7 +3444,7 @@
       <w:pPr>
         <w:pStyle w:val="berschrift3"/>
       </w:pPr>
-      <w:bookmarkStart w:id="4" w:name="_Toc196894031"/>
+      <w:bookmarkStart w:id="4" w:name="_Toc201131373"/>
       <w:r>
         <w:t>Umsetzung</w:t>
       </w:r>
@@ -3574,7 +3578,7 @@
       <w:pPr>
         <w:pStyle w:val="berschrift3"/>
       </w:pPr>
-      <w:bookmarkStart w:id="5" w:name="_Toc196894032"/>
+      <w:bookmarkStart w:id="5" w:name="_Toc201131374"/>
       <w:r>
         <w:t>Lernbereich</w:t>
       </w:r>
@@ -3637,6 +3641,7 @@
           <w:lang w:eastAsia="de-CH"/>
         </w:rPr>
       </w:pPr>
+      <w:bookmarkStart w:id="6" w:name="_Toc201131375"/>
       <w:r>
         <w:rPr>
           <w:lang w:eastAsia="de-CH"/>
@@ -3649,6 +3654,7 @@
         </w:rPr>
         <w:t>m</w:t>
       </w:r>
+      <w:bookmarkEnd w:id="6"/>
     </w:p>
     <w:p>
       <w:pPr>
@@ -3662,7 +3668,7 @@
           <w:lang w:eastAsia="de-CH"/>
         </w:rPr>
         <w:drawing>
-          <wp:anchor distT="0" distB="0" distL="114300" distR="114300" simplePos="0" relativeHeight="251749376" behindDoc="0" locked="0" layoutInCell="1" allowOverlap="1" wp14:anchorId="0DC59770" wp14:editId="59CBB803">
+          <wp:anchor distT="0" distB="0" distL="114300" distR="114300" simplePos="0" relativeHeight="251749376" behindDoc="0" locked="0" layoutInCell="1" allowOverlap="1" wp14:anchorId="0DC59770" wp14:editId="28EA98B4">
             <wp:simplePos x="0" y="0"/>
             <wp:positionH relativeFrom="margin">
               <wp:align>left</wp:align>
@@ -3826,7 +3832,13 @@
         <w:t>welches</w:t>
       </w:r>
       <w:r>
-        <w:t xml:space="preserve"> die Zeit oder andere Informationen anzeigt, einen Lautsprecher, der Töne ausgibt und eine LED, die als Warnlicht dient</w:t>
+        <w:t xml:space="preserve"> die Zeit oder andere Informationen </w:t>
+      </w:r>
+      <w:r>
+        <w:t>s</w:t>
+      </w:r>
+      <w:r>
+        <w:t>anzeigt, einen Lautsprecher, der Töne ausgibt und eine LED, die als Warnlicht dient</w:t>
       </w:r>
       <w:r>
         <w:t>.</w:t>
@@ -3885,11 +3897,11 @@
                             <w:pPr>
                               <w:pStyle w:val="Beschriftung"/>
                             </w:pPr>
-                            <w:bookmarkStart w:id="6" w:name="_Toc192143162"/>
+                            <w:bookmarkStart w:id="7" w:name="_Toc201131302"/>
                             <w:r>
                               <w:t>Blackbox von Smart Clock</w:t>
                             </w:r>
-                            <w:bookmarkEnd w:id="6"/>
+                            <w:bookmarkEnd w:id="7"/>
                           </w:p>
                         </w:txbxContent>
                       </wps:txbx>
@@ -3914,11 +3926,11 @@
                       <w:pPr>
                         <w:pStyle w:val="Beschriftung"/>
                       </w:pPr>
-                      <w:bookmarkStart w:id="7" w:name="_Toc192143162"/>
+                      <w:bookmarkStart w:id="8" w:name="_Toc201131302"/>
                       <w:r>
                         <w:t>Blackbox von Smart Clock</w:t>
                       </w:r>
-                      <w:bookmarkEnd w:id="7"/>
+                      <w:bookmarkEnd w:id="8"/>
                     </w:p>
                   </w:txbxContent>
                 </v:textbox>
@@ -3934,24 +3946,24 @@
       <w:pPr>
         <w:pStyle w:val="berschrift2"/>
       </w:pPr>
-      <w:bookmarkStart w:id="8" w:name="_Toc196894034"/>
+      <w:bookmarkStart w:id="9" w:name="_Toc201131376"/>
       <w:r>
         <w:t>Ziele und Ergebnisse</w:t>
-      </w:r>
-      <w:bookmarkEnd w:id="8"/>
-    </w:p>
-    <w:p>
-      <w:pPr>
-        <w:pStyle w:val="berschrift3"/>
-      </w:pPr>
-      <w:bookmarkStart w:id="9" w:name="_Toc196894035"/>
-      <w:r>
-        <w:t>Meine Ziele für Smart Clock sind:</w:t>
       </w:r>
       <w:bookmarkEnd w:id="9"/>
     </w:p>
     <w:p>
       <w:pPr>
+        <w:pStyle w:val="berschrift3"/>
+      </w:pPr>
+      <w:bookmarkStart w:id="10" w:name="_Toc201131377"/>
+      <w:r>
+        <w:t>Meine Ziele für Smart Clock sind:</w:t>
+      </w:r>
+      <w:bookmarkEnd w:id="10"/>
+    </w:p>
+    <w:p>
+      <w:pPr>
         <w:spacing w:after="0"/>
       </w:pPr>
       <w:r>
@@ -4087,164 +4099,164 @@
       <w:pPr>
         <w:pStyle w:val="berschrift3"/>
       </w:pPr>
-      <w:bookmarkStart w:id="10" w:name="_Toc196894036"/>
+      <w:bookmarkStart w:id="11" w:name="_Toc201131378"/>
       <w:r>
         <w:t>Allgemeine Ziele:</w:t>
-      </w:r>
-      <w:bookmarkEnd w:id="10"/>
-    </w:p>
-    <w:p>
-      <w:pPr>
-        <w:spacing w:after="0"/>
-      </w:pPr>
-      <w:r>
-        <w:rPr>
-          <w:b/>
-          <w:bCs/>
-        </w:rPr>
-        <w:t>Zeitmanagement üben</w:t>
-      </w:r>
-      <w:r>
-        <w:t xml:space="preserve">: </w:t>
-      </w:r>
-      <w:r>
-        <w:t xml:space="preserve">Ich möchte mein Zeitmanagement verbessern, indem ich das Projekt in </w:t>
-      </w:r>
-      <w:r>
-        <w:t>einzelne Phasen</w:t>
-      </w:r>
-      <w:r>
-        <w:t xml:space="preserve"> teile</w:t>
-      </w:r>
-      <w:r>
-        <w:t>.</w:t>
-      </w:r>
-    </w:p>
-    <w:p>
-      <w:pPr>
-        <w:spacing w:after="0"/>
-      </w:pPr>
-    </w:p>
-    <w:p>
-      <w:pPr>
-        <w:spacing w:after="0"/>
-      </w:pPr>
-      <w:r>
-        <w:rPr>
-          <w:b/>
-          <w:bCs/>
-        </w:rPr>
-        <w:t>Aus Fehler lernen</w:t>
-      </w:r>
-      <w:r>
-        <w:t xml:space="preserve">: </w:t>
-      </w:r>
-      <w:r>
-        <w:t>Ein Ziel ist, bei Fehler</w:t>
-      </w:r>
-      <w:r>
-        <w:t xml:space="preserve"> entspannt zu bleiben und sich</w:t>
-      </w:r>
-      <w:r>
-        <w:t xml:space="preserve"> nicht aufregen zu lassen. Ich möchte </w:t>
-      </w:r>
-      <w:r>
-        <w:t xml:space="preserve">von diesen Fehlern </w:t>
-      </w:r>
-      <w:r>
-        <w:t>profitieren</w:t>
-      </w:r>
-      <w:r>
-        <w:t>, indem ich</w:t>
-      </w:r>
-      <w:r>
-        <w:t xml:space="preserve"> das Problem verstehe und es so löse.</w:t>
-      </w:r>
-    </w:p>
-    <w:p>
-      <w:pPr>
-        <w:spacing w:after="0"/>
-      </w:pPr>
-    </w:p>
-    <w:p>
-      <w:pPr>
-        <w:spacing w:after="0"/>
-        <w:ind w:left="709" w:hanging="709"/>
-      </w:pPr>
-      <w:r>
-        <w:rPr>
-          <w:b/>
-          <w:bCs/>
-        </w:rPr>
-        <w:t>Selbständiges Projekt</w:t>
-      </w:r>
-      <w:r>
-        <w:rPr>
-          <w:b/>
-          <w:bCs/>
-        </w:rPr>
-        <w:t>:</w:t>
-      </w:r>
-      <w:r>
-        <w:t xml:space="preserve"> </w:t>
-      </w:r>
-      <w:r>
-        <w:t>Ich möchte die</w:t>
-      </w:r>
-      <w:r>
-        <w:t>ses Projekt</w:t>
-      </w:r>
-      <w:r>
-        <w:t xml:space="preserve"> komplett selbst planen und programmieren</w:t>
-      </w:r>
-      <w:r>
-        <w:t>.</w:t>
-      </w:r>
-      <w:r>
-        <w:t xml:space="preserve"> </w:t>
-      </w:r>
-      <w:r>
-        <w:t>Von der</w:t>
-      </w:r>
-    </w:p>
-    <w:p>
-      <w:pPr>
-        <w:spacing w:after="0"/>
-      </w:pPr>
-      <w:r>
-        <w:t>Auswahl der Teile bis zum Code</w:t>
-      </w:r>
-      <w:r>
-        <w:t>.</w:t>
-      </w:r>
-    </w:p>
-    <w:p>
-      <w:pPr>
-        <w:spacing w:after="0"/>
-      </w:pPr>
-    </w:p>
-    <w:p>
-      <w:pPr>
-        <w:pStyle w:val="berschrift2"/>
-      </w:pPr>
-      <w:bookmarkStart w:id="11" w:name="_Toc196894037"/>
-      <w:r>
-        <w:t>Gestaltungsabla</w:t>
-      </w:r>
-      <w:r>
-        <w:t>uf</w:t>
       </w:r>
       <w:bookmarkEnd w:id="11"/>
     </w:p>
     <w:p>
       <w:pPr>
+        <w:spacing w:after="0"/>
+      </w:pPr>
+      <w:r>
+        <w:rPr>
+          <w:b/>
+          <w:bCs/>
+        </w:rPr>
+        <w:t>Zeitmanagement üben</w:t>
+      </w:r>
+      <w:r>
+        <w:t xml:space="preserve">: </w:t>
+      </w:r>
+      <w:r>
+        <w:t xml:space="preserve">Ich möchte mein Zeitmanagement verbessern, indem ich das Projekt in </w:t>
+      </w:r>
+      <w:r>
+        <w:t>einzelne Phasen</w:t>
+      </w:r>
+      <w:r>
+        <w:t xml:space="preserve"> teile</w:t>
+      </w:r>
+      <w:r>
+        <w:t>.</w:t>
+      </w:r>
+    </w:p>
+    <w:p>
+      <w:pPr>
+        <w:spacing w:after="0"/>
+      </w:pPr>
+    </w:p>
+    <w:p>
+      <w:pPr>
+        <w:spacing w:after="0"/>
+      </w:pPr>
+      <w:r>
+        <w:rPr>
+          <w:b/>
+          <w:bCs/>
+        </w:rPr>
+        <w:t>Aus Fehler lernen</w:t>
+      </w:r>
+      <w:r>
+        <w:t xml:space="preserve">: </w:t>
+      </w:r>
+      <w:r>
+        <w:t>Ein Ziel ist, bei Fehler</w:t>
+      </w:r>
+      <w:r>
+        <w:t xml:space="preserve"> entspannt zu bleiben und sich</w:t>
+      </w:r>
+      <w:r>
+        <w:t xml:space="preserve"> nicht aufregen zu lassen. Ich möchte </w:t>
+      </w:r>
+      <w:r>
+        <w:t xml:space="preserve">von diesen Fehlern </w:t>
+      </w:r>
+      <w:r>
+        <w:t>profitieren</w:t>
+      </w:r>
+      <w:r>
+        <w:t>, indem ich</w:t>
+      </w:r>
+      <w:r>
+        <w:t xml:space="preserve"> das Problem verstehe und es so löse.</w:t>
+      </w:r>
+    </w:p>
+    <w:p>
+      <w:pPr>
+        <w:spacing w:after="0"/>
+      </w:pPr>
+    </w:p>
+    <w:p>
+      <w:pPr>
+        <w:spacing w:after="0"/>
+        <w:ind w:left="709" w:hanging="709"/>
+      </w:pPr>
+      <w:r>
+        <w:rPr>
+          <w:b/>
+          <w:bCs/>
+        </w:rPr>
+        <w:t>Selbständiges Projekt</w:t>
+      </w:r>
+      <w:r>
+        <w:rPr>
+          <w:b/>
+          <w:bCs/>
+        </w:rPr>
+        <w:t>:</w:t>
+      </w:r>
+      <w:r>
+        <w:t xml:space="preserve"> </w:t>
+      </w:r>
+      <w:r>
+        <w:t>Ich möchte die</w:t>
+      </w:r>
+      <w:r>
+        <w:t>ses Projekt</w:t>
+      </w:r>
+      <w:r>
+        <w:t xml:space="preserve"> komplett selbst planen und programmieren</w:t>
+      </w:r>
+      <w:r>
+        <w:t>.</w:t>
+      </w:r>
+      <w:r>
+        <w:t xml:space="preserve"> </w:t>
+      </w:r>
+      <w:r>
+        <w:t>Von der</w:t>
+      </w:r>
+    </w:p>
+    <w:p>
+      <w:pPr>
+        <w:spacing w:after="0"/>
+      </w:pPr>
+      <w:r>
+        <w:t>Auswahl der Teile bis zum Code</w:t>
+      </w:r>
+      <w:r>
+        <w:t>.</w:t>
+      </w:r>
+    </w:p>
+    <w:p>
+      <w:pPr>
+        <w:spacing w:after="0"/>
+      </w:pPr>
+    </w:p>
+    <w:p>
+      <w:pPr>
+        <w:pStyle w:val="berschrift2"/>
+      </w:pPr>
+      <w:bookmarkStart w:id="12" w:name="_Toc201131379"/>
+      <w:r>
+        <w:t>Gestaltungsabla</w:t>
+      </w:r>
+      <w:r>
+        <w:t>uf</w:t>
+      </w:r>
+      <w:bookmarkEnd w:id="12"/>
+    </w:p>
+    <w:p>
+      <w:pPr>
         <w:pStyle w:val="berschrift3"/>
       </w:pPr>
-      <w:bookmarkStart w:id="12" w:name="_Toc196894038"/>
+      <w:bookmarkStart w:id="13" w:name="_Toc201131380"/>
       <w:r>
         <w:t>Zeiteinteilung</w:t>
       </w:r>
-      <w:bookmarkEnd w:id="12"/>
+      <w:bookmarkEnd w:id="13"/>
     </w:p>
     <w:p>
       <w:r>
@@ -4290,11 +4302,11 @@
                             <w:pPr>
                               <w:pStyle w:val="Beschriftung"/>
                             </w:pPr>
-                            <w:bookmarkStart w:id="13" w:name="_Toc192143163"/>
+                            <w:bookmarkStart w:id="14" w:name="_Toc201131303"/>
                             <w:r>
                               <w:t>Zeiteinteilung der «Projektwoche»</w:t>
                             </w:r>
-                            <w:bookmarkEnd w:id="13"/>
+                            <w:bookmarkEnd w:id="14"/>
                           </w:p>
                         </w:txbxContent>
                       </wps:txbx>
@@ -4325,11 +4337,11 @@
                       <w:pPr>
                         <w:pStyle w:val="Beschriftung"/>
                       </w:pPr>
-                      <w:bookmarkStart w:id="14" w:name="_Toc192143163"/>
+                      <w:bookmarkStart w:id="15" w:name="_Toc201131303"/>
                       <w:r>
                         <w:t>Zeiteinteilung der «Projektwoche»</w:t>
                       </w:r>
-                      <w:bookmarkEnd w:id="14"/>
+                      <w:bookmarkEnd w:id="15"/>
                     </w:p>
                   </w:txbxContent>
                 </v:textbox>
@@ -4582,17 +4594,17 @@
                             <w:pPr>
                               <w:pStyle w:val="BeschriftungTabelle"/>
                             </w:pPr>
-                            <w:bookmarkStart w:id="15" w:name="_Toc192142917"/>
-                            <w:bookmarkStart w:id="16" w:name="_Toc192142962"/>
-                            <w:bookmarkStart w:id="17" w:name="_Toc192143186"/>
-                            <w:bookmarkStart w:id="18" w:name="_Toc192143381"/>
+                            <w:bookmarkStart w:id="16" w:name="_Toc192142917"/>
+                            <w:bookmarkStart w:id="17" w:name="_Toc192142962"/>
+                            <w:bookmarkStart w:id="18" w:name="_Toc192143186"/>
+                            <w:bookmarkStart w:id="19" w:name="_Toc201131344"/>
                             <w:r>
                               <w:t>Zeiteinteilung IPERKA</w:t>
                             </w:r>
-                            <w:bookmarkEnd w:id="15"/>
                             <w:bookmarkEnd w:id="16"/>
                             <w:bookmarkEnd w:id="17"/>
                             <w:bookmarkEnd w:id="18"/>
+                            <w:bookmarkEnd w:id="19"/>
                           </w:p>
                         </w:txbxContent>
                       </wps:txbx>
@@ -4623,17 +4635,17 @@
                       <w:pPr>
                         <w:pStyle w:val="BeschriftungTabelle"/>
                       </w:pPr>
-                      <w:bookmarkStart w:id="19" w:name="_Toc192142917"/>
-                      <w:bookmarkStart w:id="20" w:name="_Toc192142962"/>
-                      <w:bookmarkStart w:id="21" w:name="_Toc192143186"/>
-                      <w:bookmarkStart w:id="22" w:name="_Toc192143381"/>
+                      <w:bookmarkStart w:id="20" w:name="_Toc192142917"/>
+                      <w:bookmarkStart w:id="21" w:name="_Toc192142962"/>
+                      <w:bookmarkStart w:id="22" w:name="_Toc192143186"/>
+                      <w:bookmarkStart w:id="23" w:name="_Toc201131344"/>
                       <w:r>
                         <w:t>Zeiteinteilung IPERKA</w:t>
                       </w:r>
-                      <w:bookmarkEnd w:id="19"/>
                       <w:bookmarkEnd w:id="20"/>
                       <w:bookmarkEnd w:id="21"/>
                       <w:bookmarkEnd w:id="22"/>
+                      <w:bookmarkEnd w:id="23"/>
                     </w:p>
                   </w:txbxContent>
                 </v:textbox>
@@ -4648,11 +4660,11 @@
       <w:pPr>
         <w:pStyle w:val="berschrift3"/>
       </w:pPr>
-      <w:bookmarkStart w:id="23" w:name="_Toc196894039"/>
+      <w:bookmarkStart w:id="24" w:name="_Toc201131381"/>
       <w:r>
         <w:t>To-Do</w:t>
       </w:r>
-      <w:bookmarkEnd w:id="23"/>
+      <w:bookmarkEnd w:id="24"/>
     </w:p>
     <w:tbl>
       <w:tblPr>
@@ -4814,7 +4826,7 @@
         <mc:AlternateContent>
           <mc:Choice Requires="wps">
             <w:drawing>
-              <wp:anchor distT="0" distB="0" distL="114300" distR="114300" simplePos="0" relativeHeight="251755520" behindDoc="0" locked="0" layoutInCell="1" allowOverlap="1" wp14:anchorId="7F5A7207" wp14:editId="2214761E">
+              <wp:anchor distT="0" distB="0" distL="114300" distR="114300" simplePos="0" relativeHeight="251755520" behindDoc="0" locked="0" layoutInCell="1" allowOverlap="1" wp14:anchorId="7F5A7207" wp14:editId="19EFBD1C">
                 <wp:simplePos x="0" y="0"/>
                 <wp:positionH relativeFrom="margin">
                   <wp:align>left</wp:align>
@@ -4822,7 +4834,7 @@
                 <wp:positionV relativeFrom="paragraph">
                   <wp:posOffset>58354</wp:posOffset>
                 </wp:positionV>
-                <wp:extent cx="4564184" cy="273539"/>
+                <wp:extent cx="784927" cy="273539"/>
                 <wp:effectExtent l="0" t="0" r="0" b="0"/>
                 <wp:wrapNone/>
                 <wp:docPr id="1845171028" name="Textfeld 16"/>
@@ -4834,7 +4846,7 @@
                       <wps:spPr>
                         <a:xfrm>
                           <a:off x="0" y="0"/>
-                          <a:ext cx="4564184" cy="273539"/>
+                          <a:ext cx="784927" cy="273539"/>
                         </a:xfrm>
                         <a:prstGeom prst="rect">
                           <a:avLst/>
@@ -4850,21 +4862,25 @@
                             <w:pPr>
                               <w:pStyle w:val="BeschriftungTabelle"/>
                             </w:pPr>
+                            <w:bookmarkStart w:id="25" w:name="_Toc201131345"/>
                             <w:r>
                               <w:t>To do liste</w:t>
                             </w:r>
+                            <w:bookmarkEnd w:id="25"/>
                           </w:p>
                           <w:p/>
                           <w:p>
                             <w:pPr>
                               <w:pStyle w:val="BeschriftungTabelle"/>
                             </w:pPr>
+                            <w:bookmarkStart w:id="26" w:name="_Toc201131346"/>
                             <w:r>
                               <w:t>Zeiteinteilung IPERKA</w:t>
                             </w:r>
                             <w:r>
                               <w:t>To do liste</w:t>
                             </w:r>
+                            <w:bookmarkEnd w:id="26"/>
                           </w:p>
                         </w:txbxContent>
                       </wps:txbx>
@@ -4888,28 +4904,32 @@
           </mc:Choice>
           <mc:Fallback>
             <w:pict>
-              <v:shape w14:anchorId="7F5A7207" id="_x0000_s1033" type="#_x0000_t202" style="position:absolute;margin-left:0;margin-top:4.6pt;width:359.4pt;height:21.55pt;z-index:251755520;visibility:visible;mso-wrap-style:square;mso-width-percent:0;mso-height-percent:0;mso-wrap-distance-left:9pt;mso-wrap-distance-top:0;mso-wrap-distance-right:9pt;mso-wrap-distance-bottom:0;mso-position-horizontal:left;mso-position-horizontal-relative:margin;mso-position-vertical:absolute;mso-position-vertical-relative:text;mso-width-percent:0;mso-height-percent:0;mso-width-relative:margin;mso-height-relative:margin;v-text-anchor:top" o:gfxdata="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" filled="f" stroked="f" strokeweight=".5pt">
+              <v:shape w14:anchorId="7F5A7207" id="_x0000_s1033" type="#_x0000_t202" style="position:absolute;margin-left:0;margin-top:4.6pt;width:61.8pt;height:21.55pt;z-index:251755520;visibility:visible;mso-wrap-style:square;mso-width-percent:0;mso-height-percent:0;mso-wrap-distance-left:9pt;mso-wrap-distance-top:0;mso-wrap-distance-right:9pt;mso-wrap-distance-bottom:0;mso-position-horizontal:left;mso-position-horizontal-relative:margin;mso-position-vertical:absolute;mso-position-vertical-relative:text;mso-width-percent:0;mso-height-percent:0;mso-width-relative:margin;mso-height-relative:margin;v-text-anchor:top" o:gfxdata="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" filled="f" stroked="f" strokeweight=".5pt">
                 <v:textbox>
                   <w:txbxContent>
                     <w:p>
                       <w:pPr>
                         <w:pStyle w:val="BeschriftungTabelle"/>
                       </w:pPr>
+                      <w:bookmarkStart w:id="27" w:name="_Toc201131345"/>
                       <w:r>
                         <w:t>To do liste</w:t>
                       </w:r>
+                      <w:bookmarkEnd w:id="27"/>
                     </w:p>
                     <w:p/>
                     <w:p>
                       <w:pPr>
                         <w:pStyle w:val="BeschriftungTabelle"/>
                       </w:pPr>
+                      <w:bookmarkStart w:id="28" w:name="_Toc201131346"/>
                       <w:r>
                         <w:t>Zeiteinteilung IPERKA</w:t>
                       </w:r>
                       <w:r>
                         <w:t>To do liste</w:t>
                       </w:r>
+                      <w:bookmarkEnd w:id="28"/>
                     </w:p>
                   </w:txbxContent>
                 </v:textbox>
@@ -4932,21 +4952,21 @@
       <w:pPr>
         <w:pStyle w:val="berschrift2"/>
       </w:pPr>
-      <w:bookmarkStart w:id="24" w:name="_Toc196894040"/>
+      <w:bookmarkStart w:id="29" w:name="_Toc201131382"/>
       <w:r>
         <w:t>Aufwand und Kosten</w:t>
       </w:r>
-      <w:bookmarkEnd w:id="24"/>
+      <w:bookmarkEnd w:id="29"/>
     </w:p>
     <w:p>
       <w:pPr>
         <w:pStyle w:val="berschrift3"/>
       </w:pPr>
-      <w:bookmarkStart w:id="25" w:name="_Toc196894041"/>
+      <w:bookmarkStart w:id="30" w:name="_Toc201131383"/>
       <w:r>
         <w:t>Aufwand</w:t>
       </w:r>
-      <w:bookmarkEnd w:id="25"/>
+      <w:bookmarkEnd w:id="30"/>
     </w:p>
     <w:tbl>
       <w:tblPr>
@@ -5305,26 +5325,28 @@
                             <w:pPr>
                               <w:pStyle w:val="BeschriftungTabelle"/>
                             </w:pPr>
-                            <w:bookmarkStart w:id="26" w:name="_Toc192142919"/>
-                            <w:bookmarkStart w:id="27" w:name="_Toc192142964"/>
-                            <w:bookmarkStart w:id="28" w:name="_Toc192143188"/>
-                            <w:bookmarkStart w:id="29" w:name="_Toc192143383"/>
+                            <w:bookmarkStart w:id="31" w:name="_Toc201131347"/>
+                            <w:bookmarkStart w:id="32" w:name="_Toc192142919"/>
+                            <w:bookmarkStart w:id="33" w:name="_Toc192142964"/>
+                            <w:bookmarkStart w:id="34" w:name="_Toc192143188"/>
                             <w:r>
                               <w:t>Aufwand der Projektwoche</w:t>
                             </w:r>
+                            <w:bookmarkEnd w:id="31"/>
                           </w:p>
                           <w:p/>
                           <w:p>
                             <w:pPr>
                               <w:pStyle w:val="BeschriftungTabelle"/>
                             </w:pPr>
+                            <w:bookmarkStart w:id="35" w:name="_Toc201131348"/>
                             <w:r>
                               <w:t>Aufwand der Projektwoche</w:t>
                             </w:r>
-                            <w:bookmarkEnd w:id="26"/>
-                            <w:bookmarkEnd w:id="27"/>
-                            <w:bookmarkEnd w:id="28"/>
-                            <w:bookmarkEnd w:id="29"/>
+                            <w:bookmarkEnd w:id="32"/>
+                            <w:bookmarkEnd w:id="33"/>
+                            <w:bookmarkEnd w:id="34"/>
+                            <w:bookmarkEnd w:id="35"/>
                           </w:p>
                         </w:txbxContent>
                       </wps:txbx>
@@ -5349,26 +5371,28 @@
                       <w:pPr>
                         <w:pStyle w:val="BeschriftungTabelle"/>
                       </w:pPr>
-                      <w:bookmarkStart w:id="30" w:name="_Toc192142919"/>
-                      <w:bookmarkStart w:id="31" w:name="_Toc192142964"/>
-                      <w:bookmarkStart w:id="32" w:name="_Toc192143188"/>
-                      <w:bookmarkStart w:id="33" w:name="_Toc192143383"/>
+                      <w:bookmarkStart w:id="36" w:name="_Toc201131347"/>
+                      <w:bookmarkStart w:id="37" w:name="_Toc192142919"/>
+                      <w:bookmarkStart w:id="38" w:name="_Toc192142964"/>
+                      <w:bookmarkStart w:id="39" w:name="_Toc192143188"/>
                       <w:r>
                         <w:t>Aufwand der Projektwoche</w:t>
                       </w:r>
+                      <w:bookmarkEnd w:id="36"/>
                     </w:p>
                     <w:p/>
                     <w:p>
                       <w:pPr>
                         <w:pStyle w:val="BeschriftungTabelle"/>
                       </w:pPr>
+                      <w:bookmarkStart w:id="40" w:name="_Toc201131348"/>
                       <w:r>
                         <w:t>Aufwand der Projektwoche</w:t>
                       </w:r>
-                      <w:bookmarkEnd w:id="30"/>
-                      <w:bookmarkEnd w:id="31"/>
-                      <w:bookmarkEnd w:id="32"/>
-                      <w:bookmarkEnd w:id="33"/>
+                      <w:bookmarkEnd w:id="37"/>
+                      <w:bookmarkEnd w:id="38"/>
+                      <w:bookmarkEnd w:id="39"/>
+                      <w:bookmarkEnd w:id="40"/>
                     </w:p>
                   </w:txbxContent>
                 </v:textbox>
@@ -5389,11 +5413,11 @@
       <w:r>
         <w:t xml:space="preserve"> </w:t>
       </w:r>
-      <w:bookmarkStart w:id="34" w:name="_Toc196894042"/>
+      <w:bookmarkStart w:id="41" w:name="_Toc201131384"/>
       <w:r>
         <w:t>Kosten</w:t>
       </w:r>
-      <w:bookmarkEnd w:id="34"/>
+      <w:bookmarkEnd w:id="41"/>
       <w:r>
         <w:tab/>
       </w:r>
@@ -5521,7 +5545,7 @@
                 <w:b/>
                 <w:bCs/>
               </w:rPr>
-              <w:t>Lieferantartikelnummer</w:t>
+              <w:t>Herstellerartikelnummer</w:t>
             </w:r>
           </w:p>
         </w:tc>
@@ -5548,7 +5572,14 @@
                 <w:b/>
                 <w:bCs/>
               </w:rPr>
-              <w:t>Artikelnummer</w:t>
+              <w:t>Lieferanta</w:t>
+            </w:r>
+            <w:r>
+              <w:rPr>
+                <w:b/>
+                <w:bCs/>
+              </w:rPr>
+              <w:t>rtikelnummer</w:t>
             </w:r>
           </w:p>
         </w:tc>
@@ -5610,9 +5641,19 @@
           <w:p>
             <w:pPr>
               <w:jc w:val="center"/>
+              <w:rPr>
+                <w:rFonts w:ascii="Aptos Narrow" w:hAnsi="Aptos Narrow" w:cs="Times New Roman"/>
+                <w:color w:val="000000"/>
+                <w:sz w:val="22"/>
+              </w:rPr>
             </w:pPr>
             <w:r>
-              <w:t>SparkFun ESP32-S3</w:t>
+              <w:rPr>
+                <w:rFonts w:ascii="Aptos Narrow" w:hAnsi="Aptos Narrow"/>
+                <w:color w:val="000000"/>
+                <w:sz w:val="22"/>
+              </w:rPr>
+              <w:t>MicroMod ESP32</w:t>
             </w:r>
           </w:p>
         </w:tc>
@@ -5628,7 +5669,7 @@
               <w:jc w:val="center"/>
             </w:pPr>
             <w:r>
-              <w:t>Sparkfun</w:t>
+              <w:t>DigiKey</w:t>
             </w:r>
           </w:p>
         </w:tc>
@@ -5643,6 +5684,9 @@
             <w:pPr>
               <w:jc w:val="center"/>
             </w:pPr>
+            <w:r>
+              <w:t>WRL-16781</w:t>
+            </w:r>
           </w:p>
         </w:tc>
         <w:tc>
@@ -5657,7 +5701,7 @@
               <w:jc w:val="center"/>
             </w:pPr>
             <w:r>
-              <w:t>WRL-24408</w:t>
+              <w:t>1568-16781-ND</w:t>
             </w:r>
           </w:p>
         </w:tc>
@@ -5673,7 +5717,7 @@
               <w:jc w:val="center"/>
             </w:pPr>
             <w:r>
-              <w:t>18.00</w:t>
+              <w:t>16.70</w:t>
             </w:r>
           </w:p>
         </w:tc>
@@ -5704,7 +5748,7 @@
               <w:jc w:val="center"/>
             </w:pPr>
             <w:r>
-              <w:t>SCD40-D-R2</w:t>
+              <w:t>Environmental Combo</w:t>
             </w:r>
           </w:p>
         </w:tc>
@@ -5728,7 +5772,20 @@
           <w:p>
             <w:pPr>
               <w:jc w:val="center"/>
+              <w:rPr>
+                <w:rFonts w:ascii="Aptos Narrow" w:hAnsi="Aptos Narrow" w:cs="Times New Roman"/>
+                <w:color w:val="000000"/>
+                <w:sz w:val="22"/>
+              </w:rPr>
             </w:pPr>
+            <w:r>
+              <w:rPr>
+                <w:rFonts w:ascii="Aptos Narrow" w:hAnsi="Aptos Narrow"/>
+                <w:color w:val="000000"/>
+                <w:sz w:val="22"/>
+              </w:rPr>
+              <w:t>SEN-22858</w:t>
+            </w:r>
           </w:p>
         </w:tc>
         <w:tc>
@@ -5740,7 +5797,7 @@
               <w:jc w:val="center"/>
             </w:pPr>
             <w:r>
-              <w:t>SCD40-D-R2</w:t>
+              <w:t>1568-22858-ND</w:t>
             </w:r>
           </w:p>
         </w:tc>
@@ -5753,7 +5810,7 @@
               <w:jc w:val="center"/>
             </w:pPr>
             <w:r>
-              <w:t>27.00</w:t>
+              <w:t>35.70</w:t>
             </w:r>
           </w:p>
         </w:tc>
@@ -5784,15 +5841,7 @@
               <w:jc w:val="center"/>
             </w:pPr>
             <w:r>
-              <w:t xml:space="preserve">Qwiic </w:t>
-            </w:r>
-            <w:proofErr w:type="spellStart"/>
-            <w:r>
-              <w:t>Alphanumeric</w:t>
-            </w:r>
-            <w:proofErr w:type="spellEnd"/>
-            <w:r>
-              <w:t xml:space="preserve"> Display </w:t>
+              <w:t>Thumb Slide Joystick</w:t>
             </w:r>
           </w:p>
         </w:tc>
@@ -5805,7 +5854,7 @@
               <w:jc w:val="center"/>
             </w:pPr>
             <w:r>
-              <w:t>Sparkfun</w:t>
+              <w:t>DigiKey</w:t>
             </w:r>
           </w:p>
         </w:tc>
@@ -5818,6 +5867,9 @@
               <w:ind w:left="709" w:hanging="709"/>
               <w:jc w:val="center"/>
             </w:pPr>
+            <w:r>
+              <w:t>LCD-16397</w:t>
+            </w:r>
           </w:p>
         </w:tc>
         <w:tc>
@@ -5830,7 +5882,7 @@
               <w:jc w:val="center"/>
             </w:pPr>
             <w:r>
-              <w:t>COM-16918</w:t>
+              <w:t>1568-16397-ND</w:t>
             </w:r>
           </w:p>
         </w:tc>
@@ -5843,87 +5895,16 @@
               <w:jc w:val="center"/>
             </w:pPr>
             <w:r>
-              <w:t>30.50</w:t>
+              <w:t>6</w:t>
             </w:r>
-          </w:p>
-        </w:tc>
-      </w:tr>
-      <w:tr>
-        <w:trPr>
-          <w:trHeight w:val="284"/>
-        </w:trPr>
-        <w:tc>
-          <w:tcPr>
-            <w:tcW w:w="983" w:type="dxa"/>
-          </w:tcPr>
-          <w:p>
-            <w:pPr>
-              <w:jc w:val="center"/>
-            </w:pPr>
+            <w:r>
+              <w:t>.</w:t>
+            </w:r>
             <w:r>
               <w:t>1</w:t>
             </w:r>
-          </w:p>
-        </w:tc>
-        <w:tc>
-          <w:tcPr>
-            <w:tcW w:w="2862" w:type="dxa"/>
-          </w:tcPr>
-          <w:p>
-            <w:pPr>
-              <w:jc w:val="center"/>
-            </w:pPr>
             <w:r>
-              <w:t>Qwiic Button</w:t>
-            </w:r>
-          </w:p>
-        </w:tc>
-        <w:tc>
-          <w:tcPr>
-            <w:tcW w:w="1172" w:type="dxa"/>
-          </w:tcPr>
-          <w:p>
-            <w:pPr>
-              <w:jc w:val="center"/>
-            </w:pPr>
-            <w:r>
-              <w:t>Sparkfun</w:t>
-            </w:r>
-          </w:p>
-        </w:tc>
-        <w:tc>
-          <w:tcPr>
-            <w:tcW w:w="1739" w:type="dxa"/>
-          </w:tcPr>
-          <w:p>
-            <w:pPr>
-              <w:jc w:val="center"/>
-            </w:pPr>
-          </w:p>
-        </w:tc>
-        <w:tc>
-          <w:tcPr>
-            <w:tcW w:w="1739" w:type="dxa"/>
-          </w:tcPr>
-          <w:p>
-            <w:pPr>
-              <w:jc w:val="center"/>
-            </w:pPr>
-            <w:r>
-              <w:t>PRT-26851</w:t>
-            </w:r>
-          </w:p>
-        </w:tc>
-        <w:tc>
-          <w:tcPr>
-            <w:tcW w:w="1517" w:type="dxa"/>
-          </w:tcPr>
-          <w:p>
-            <w:pPr>
-              <w:jc w:val="center"/>
-            </w:pPr>
-            <w:r>
-              <w:t>4.50</w:t>
+              <w:t>0</w:t>
             </w:r>
           </w:p>
         </w:tc>
@@ -5967,7 +5948,7 @@
               <w:jc w:val="center"/>
             </w:pPr>
             <w:r>
-              <w:t>Sparkfun</w:t>
+              <w:t>DigiKey</w:t>
             </w:r>
           </w:p>
         </w:tc>
@@ -5979,6 +5960,9 @@
             <w:pPr>
               <w:jc w:val="center"/>
             </w:pPr>
+            <w:r>
+              <w:t>COM-09426</w:t>
+            </w:r>
           </w:p>
         </w:tc>
         <w:tc>
@@ -5990,7 +5974,7 @@
               <w:jc w:val="center"/>
             </w:pPr>
             <w:r>
-              <w:t>COM-07950</w:t>
+              <w:t>1568-24474-ND</w:t>
             </w:r>
           </w:p>
         </w:tc>
@@ -6003,7 +5987,511 @@
               <w:jc w:val="center"/>
             </w:pPr>
             <w:r>
-              <w:t>6.45</w:t>
+              <w:t>6.10</w:t>
+            </w:r>
+          </w:p>
+        </w:tc>
+      </w:tr>
+      <w:tr>
+        <w:trPr>
+          <w:trHeight w:val="284"/>
+        </w:trPr>
+        <w:tc>
+          <w:tcPr>
+            <w:tcW w:w="983" w:type="dxa"/>
+          </w:tcPr>
+          <w:p>
+            <w:pPr>
+              <w:jc w:val="center"/>
+            </w:pPr>
+            <w:r>
+              <w:t>4</w:t>
+            </w:r>
+          </w:p>
+        </w:tc>
+        <w:tc>
+          <w:tcPr>
+            <w:tcW w:w="2862" w:type="dxa"/>
+          </w:tcPr>
+          <w:p>
+            <w:pPr>
+              <w:jc w:val="center"/>
+            </w:pPr>
+            <w:r>
+              <w:t>Qwiic Kabel - 50mm</w:t>
+            </w:r>
+          </w:p>
+        </w:tc>
+        <w:tc>
+          <w:tcPr>
+            <w:tcW w:w="1172" w:type="dxa"/>
+          </w:tcPr>
+          <w:p>
+            <w:pPr>
+              <w:jc w:val="center"/>
+            </w:pPr>
+            <w:r>
+              <w:t>DigiKey</w:t>
+            </w:r>
+          </w:p>
+        </w:tc>
+        <w:tc>
+          <w:tcPr>
+            <w:tcW w:w="1739" w:type="dxa"/>
+          </w:tcPr>
+          <w:p>
+            <w:pPr>
+              <w:jc w:val="center"/>
+            </w:pPr>
+            <w:r>
+              <w:t>BOB-24474</w:t>
+            </w:r>
+          </w:p>
+        </w:tc>
+        <w:tc>
+          <w:tcPr>
+            <w:tcW w:w="1739" w:type="dxa"/>
+          </w:tcPr>
+          <w:p>
+            <w:pPr>
+              <w:jc w:val="center"/>
+            </w:pPr>
+            <w:r>
+              <w:t>1568-1710-ND</w:t>
+            </w:r>
+          </w:p>
+        </w:tc>
+        <w:tc>
+          <w:tcPr>
+            <w:tcW w:w="1517" w:type="dxa"/>
+          </w:tcPr>
+          <w:p>
+            <w:pPr>
+              <w:jc w:val="center"/>
+            </w:pPr>
+            <w:r>
+              <w:t>12.80</w:t>
+            </w:r>
+          </w:p>
+        </w:tc>
+      </w:tr>
+      <w:tr>
+        <w:trPr>
+          <w:trHeight w:val="284"/>
+        </w:trPr>
+        <w:tc>
+          <w:tcPr>
+            <w:tcW w:w="983" w:type="dxa"/>
+          </w:tcPr>
+          <w:p>
+            <w:pPr>
+              <w:jc w:val="center"/>
+            </w:pPr>
+            <w:r>
+              <w:t>2</w:t>
+            </w:r>
+          </w:p>
+        </w:tc>
+        <w:tc>
+          <w:tcPr>
+            <w:tcW w:w="2862" w:type="dxa"/>
+          </w:tcPr>
+          <w:p>
+            <w:pPr>
+              <w:jc w:val="center"/>
+            </w:pPr>
+            <w:r>
+              <w:t xml:space="preserve">Qwiic Kabel - </w:t>
+            </w:r>
+            <w:r>
+              <w:t>10</w:t>
+            </w:r>
+            <w:r>
+              <w:t>0mm</w:t>
+            </w:r>
+          </w:p>
+        </w:tc>
+        <w:tc>
+          <w:tcPr>
+            <w:tcW w:w="1172" w:type="dxa"/>
+          </w:tcPr>
+          <w:p>
+            <w:pPr>
+              <w:jc w:val="center"/>
+            </w:pPr>
+            <w:r>
+              <w:t>DigiKey</w:t>
+            </w:r>
+          </w:p>
+        </w:tc>
+        <w:tc>
+          <w:tcPr>
+            <w:tcW w:w="1739" w:type="dxa"/>
+          </w:tcPr>
+          <w:p>
+            <w:pPr>
+              <w:jc w:val="center"/>
+            </w:pPr>
+            <w:r>
+              <w:t>PRT-14426</w:t>
+            </w:r>
+          </w:p>
+        </w:tc>
+        <w:tc>
+          <w:tcPr>
+            <w:tcW w:w="1739" w:type="dxa"/>
+          </w:tcPr>
+          <w:p>
+            <w:pPr>
+              <w:jc w:val="center"/>
+            </w:pPr>
+            <w:r>
+              <w:t>1568-1711-ND</w:t>
+            </w:r>
+          </w:p>
+        </w:tc>
+        <w:tc>
+          <w:tcPr>
+            <w:tcW w:w="1517" w:type="dxa"/>
+          </w:tcPr>
+          <w:p>
+            <w:pPr>
+              <w:jc w:val="center"/>
+            </w:pPr>
+            <w:r>
+              <w:t>1.60</w:t>
+            </w:r>
+          </w:p>
+        </w:tc>
+      </w:tr>
+      <w:tr>
+        <w:trPr>
+          <w:trHeight w:val="284"/>
+        </w:trPr>
+        <w:tc>
+          <w:tcPr>
+            <w:tcW w:w="983" w:type="dxa"/>
+          </w:tcPr>
+          <w:p>
+            <w:pPr>
+              <w:jc w:val="center"/>
+            </w:pPr>
+            <w:r>
+              <w:t>1</w:t>
+            </w:r>
+          </w:p>
+        </w:tc>
+        <w:tc>
+          <w:tcPr>
+            <w:tcW w:w="2862" w:type="dxa"/>
+          </w:tcPr>
+          <w:p>
+            <w:pPr>
+              <w:jc w:val="center"/>
+            </w:pPr>
+            <w:r>
+              <w:t>Qwiic MultiPort</w:t>
+            </w:r>
+          </w:p>
+        </w:tc>
+        <w:tc>
+          <w:tcPr>
+            <w:tcW w:w="1172" w:type="dxa"/>
+          </w:tcPr>
+          <w:p>
+            <w:pPr>
+              <w:jc w:val="center"/>
+            </w:pPr>
+            <w:r>
+              <w:t>DigiKey</w:t>
+            </w:r>
+          </w:p>
+        </w:tc>
+        <w:tc>
+          <w:tcPr>
+            <w:tcW w:w="1739" w:type="dxa"/>
+          </w:tcPr>
+          <w:p>
+            <w:pPr>
+              <w:jc w:val="center"/>
+            </w:pPr>
+            <w:r>
+              <w:t>BOB-18012</w:t>
+            </w:r>
+          </w:p>
+        </w:tc>
+        <w:tc>
+          <w:tcPr>
+            <w:tcW w:w="1739" w:type="dxa"/>
+          </w:tcPr>
+          <w:p>
+            <w:pPr>
+              <w:jc w:val="center"/>
+            </w:pPr>
+            <w:r>
+              <w:t>1568-18012-ND</w:t>
+            </w:r>
+          </w:p>
+        </w:tc>
+        <w:tc>
+          <w:tcPr>
+            <w:tcW w:w="1517" w:type="dxa"/>
+          </w:tcPr>
+          <w:p>
+            <w:pPr>
+              <w:jc w:val="center"/>
+            </w:pPr>
+            <w:r>
+              <w:t>2.60</w:t>
+            </w:r>
+          </w:p>
+        </w:tc>
+      </w:tr>
+      <w:tr>
+        <w:trPr>
+          <w:trHeight w:val="284"/>
+        </w:trPr>
+        <w:tc>
+          <w:tcPr>
+            <w:tcW w:w="983" w:type="dxa"/>
+          </w:tcPr>
+          <w:p>
+            <w:pPr>
+              <w:jc w:val="center"/>
+            </w:pPr>
+            <w:r>
+              <w:t>1</w:t>
+            </w:r>
+          </w:p>
+        </w:tc>
+        <w:tc>
+          <w:tcPr>
+            <w:tcW w:w="2862" w:type="dxa"/>
+          </w:tcPr>
+          <w:p>
+            <w:pPr>
+              <w:jc w:val="center"/>
+            </w:pPr>
+            <w:r>
+              <w:t>ATP Carrier Board</w:t>
+            </w:r>
+          </w:p>
+        </w:tc>
+        <w:tc>
+          <w:tcPr>
+            <w:tcW w:w="1172" w:type="dxa"/>
+          </w:tcPr>
+          <w:p>
+            <w:pPr>
+              <w:jc w:val="center"/>
+            </w:pPr>
+            <w:r>
+              <w:t>DigiKey</w:t>
+            </w:r>
+          </w:p>
+        </w:tc>
+        <w:tc>
+          <w:tcPr>
+            <w:tcW w:w="1739" w:type="dxa"/>
+          </w:tcPr>
+          <w:p>
+            <w:pPr>
+              <w:jc w:val="center"/>
+            </w:pPr>
+            <w:r>
+              <w:t>DEV-16885</w:t>
+            </w:r>
+          </w:p>
+        </w:tc>
+        <w:tc>
+          <w:tcPr>
+            <w:tcW w:w="1739" w:type="dxa"/>
+          </w:tcPr>
+          <w:p>
+            <w:pPr>
+              <w:jc w:val="center"/>
+            </w:pPr>
+            <w:r>
+              <w:t>1568-16885-ND</w:t>
+            </w:r>
+          </w:p>
+        </w:tc>
+        <w:tc>
+          <w:tcPr>
+            <w:tcW w:w="1517" w:type="dxa"/>
+          </w:tcPr>
+          <w:p>
+            <w:pPr>
+              <w:jc w:val="center"/>
+            </w:pPr>
+            <w:r>
+              <w:t>17.00</w:t>
+            </w:r>
+          </w:p>
+        </w:tc>
+      </w:tr>
+      <w:tr>
+        <w:trPr>
+          <w:trHeight w:val="284"/>
+        </w:trPr>
+        <w:tc>
+          <w:tcPr>
+            <w:tcW w:w="983" w:type="dxa"/>
+          </w:tcPr>
+          <w:p>
+            <w:pPr>
+              <w:jc w:val="center"/>
+            </w:pPr>
+            <w:r>
+              <w:t>1</w:t>
+            </w:r>
+          </w:p>
+        </w:tc>
+        <w:tc>
+          <w:tcPr>
+            <w:tcW w:w="2862" w:type="dxa"/>
+          </w:tcPr>
+          <w:p>
+            <w:pPr>
+              <w:jc w:val="center"/>
+            </w:pPr>
+            <w:r>
+              <w:t>Netzteil</w:t>
+            </w:r>
+          </w:p>
+        </w:tc>
+        <w:tc>
+          <w:tcPr>
+            <w:tcW w:w="1172" w:type="dxa"/>
+          </w:tcPr>
+          <w:p>
+            <w:pPr>
+              <w:jc w:val="center"/>
+            </w:pPr>
+            <w:r>
+              <w:t>DigiKey</w:t>
+            </w:r>
+          </w:p>
+        </w:tc>
+        <w:tc>
+          <w:tcPr>
+            <w:tcW w:w="1739" w:type="dxa"/>
+          </w:tcPr>
+          <w:p>
+            <w:pPr>
+              <w:jc w:val="center"/>
+            </w:pPr>
+            <w:r>
+              <w:t>SWI5-5-E-I38</w:t>
+            </w:r>
+          </w:p>
+        </w:tc>
+        <w:tc>
+          <w:tcPr>
+            <w:tcW w:w="1739" w:type="dxa"/>
+          </w:tcPr>
+          <w:p>
+            <w:pPr>
+              <w:jc w:val="center"/>
+            </w:pPr>
+            <w:r>
+              <w:t>102-3423-ND</w:t>
+            </w:r>
+          </w:p>
+        </w:tc>
+        <w:tc>
+          <w:tcPr>
+            <w:tcW w:w="1517" w:type="dxa"/>
+          </w:tcPr>
+          <w:p>
+            <w:pPr>
+              <w:jc w:val="center"/>
+            </w:pPr>
+            <w:r>
+              <w:t>6.00</w:t>
+            </w:r>
+          </w:p>
+        </w:tc>
+      </w:tr>
+      <w:tr>
+        <w:trPr>
+          <w:trHeight w:val="284"/>
+        </w:trPr>
+        <w:tc>
+          <w:tcPr>
+            <w:tcW w:w="983" w:type="dxa"/>
+          </w:tcPr>
+          <w:p>
+            <w:pPr>
+              <w:jc w:val="center"/>
+            </w:pPr>
+            <w:r>
+              <w:t>1</w:t>
+            </w:r>
+          </w:p>
+        </w:tc>
+        <w:tc>
+          <w:tcPr>
+            <w:tcW w:w="2862" w:type="dxa"/>
+          </w:tcPr>
+          <w:p>
+            <w:pPr>
+              <w:jc w:val="center"/>
+            </w:pPr>
+            <w:r>
+              <w:t>USB A - USB C</w:t>
+            </w:r>
+          </w:p>
+        </w:tc>
+        <w:tc>
+          <w:tcPr>
+            <w:tcW w:w="1172" w:type="dxa"/>
+          </w:tcPr>
+          <w:p>
+            <w:pPr>
+              <w:jc w:val="center"/>
+            </w:pPr>
+            <w:r>
+              <w:t>DigiKey</w:t>
+            </w:r>
+          </w:p>
+        </w:tc>
+        <w:tc>
+          <w:tcPr>
+            <w:tcW w:w="1739" w:type="dxa"/>
+          </w:tcPr>
+          <w:p>
+            <w:pPr>
+              <w:jc w:val="center"/>
+            </w:pPr>
+            <w:r>
+              <w:t>CAB-14743</w:t>
+            </w:r>
+          </w:p>
+        </w:tc>
+        <w:tc>
+          <w:tcPr>
+            <w:tcW w:w="1739" w:type="dxa"/>
+          </w:tcPr>
+          <w:p>
+            <w:pPr>
+              <w:jc w:val="center"/>
+            </w:pPr>
+            <w:r>
+              <w:t>1568-14743-ND</w:t>
+            </w:r>
+          </w:p>
+        </w:tc>
+        <w:tc>
+          <w:tcPr>
+            <w:tcW w:w="1517" w:type="dxa"/>
+          </w:tcPr>
+          <w:p>
+            <w:pPr>
+              <w:jc w:val="center"/>
+            </w:pPr>
+            <w:r>
+              <w:t>6.70</w:t>
             </w:r>
           </w:p>
         </w:tc>
@@ -6142,7 +6630,7 @@
                 <w:b/>
                 <w:bCs/>
               </w:rPr>
-              <w:t>107.45</w:t>
+              <w:t>110.30</w:t>
             </w:r>
           </w:p>
         </w:tc>
@@ -6153,11 +6641,11 @@
       <w:pPr>
         <w:pStyle w:val="berschrift2"/>
       </w:pPr>
-      <w:bookmarkStart w:id="35" w:name="_Toc196894043"/>
+      <w:bookmarkStart w:id="42" w:name="_Toc201131385"/>
       <w:r>
         <w:t>Termin</w:t>
       </w:r>
-      <w:bookmarkEnd w:id="35"/>
+      <w:bookmarkEnd w:id="42"/>
     </w:p>
     <w:p>
       <w:pPr>
@@ -6270,16 +6758,17 @@
                             <w:pPr>
                               <w:pStyle w:val="BeschriftungTabelle"/>
                             </w:pPr>
-                            <w:bookmarkStart w:id="36" w:name="_Toc192142920"/>
-                            <w:bookmarkStart w:id="37" w:name="_Toc192142965"/>
-                            <w:bookmarkStart w:id="38" w:name="_Toc192143189"/>
-                            <w:bookmarkStart w:id="39" w:name="_Toc192143384"/>
+                            <w:bookmarkStart w:id="43" w:name="_Toc201131349"/>
+                            <w:bookmarkStart w:id="44" w:name="_Toc192142920"/>
+                            <w:bookmarkStart w:id="45" w:name="_Toc192142965"/>
+                            <w:bookmarkStart w:id="46" w:name="_Toc192143189"/>
                             <w:r>
                               <w:t>Kosten</w:t>
                             </w:r>
                             <w:r>
                               <w:t xml:space="preserve"> &amp; Komponente</w:t>
                             </w:r>
+                            <w:bookmarkEnd w:id="43"/>
                           </w:p>
                           <w:p/>
                           <w:p/>
@@ -6287,6 +6776,7 @@
                             <w:pPr>
                               <w:pStyle w:val="BeschriftungTabelle"/>
                             </w:pPr>
+                            <w:bookmarkStart w:id="47" w:name="_Toc201131350"/>
                             <w:r>
                               <w:t>Aufwand der Projektwoche</w:t>
                             </w:r>
@@ -6296,10 +6786,10 @@
                             <w:r>
                               <w:t xml:space="preserve"> &amp; Komponente</w:t>
                             </w:r>
-                            <w:bookmarkEnd w:id="36"/>
-                            <w:bookmarkEnd w:id="37"/>
-                            <w:bookmarkEnd w:id="38"/>
-                            <w:bookmarkEnd w:id="39"/>
+                            <w:bookmarkEnd w:id="44"/>
+                            <w:bookmarkEnd w:id="45"/>
+                            <w:bookmarkEnd w:id="46"/>
+                            <w:bookmarkEnd w:id="47"/>
                           </w:p>
                           <w:p/>
                         </w:txbxContent>
@@ -6328,16 +6818,17 @@
                       <w:pPr>
                         <w:pStyle w:val="BeschriftungTabelle"/>
                       </w:pPr>
-                      <w:bookmarkStart w:id="40" w:name="_Toc192142920"/>
-                      <w:bookmarkStart w:id="41" w:name="_Toc192142965"/>
-                      <w:bookmarkStart w:id="42" w:name="_Toc192143189"/>
-                      <w:bookmarkStart w:id="43" w:name="_Toc192143384"/>
+                      <w:bookmarkStart w:id="48" w:name="_Toc201131349"/>
+                      <w:bookmarkStart w:id="49" w:name="_Toc192142920"/>
+                      <w:bookmarkStart w:id="50" w:name="_Toc192142965"/>
+                      <w:bookmarkStart w:id="51" w:name="_Toc192143189"/>
                       <w:r>
                         <w:t>Kosten</w:t>
                       </w:r>
                       <w:r>
                         <w:t xml:space="preserve"> &amp; Komponente</w:t>
                       </w:r>
+                      <w:bookmarkEnd w:id="48"/>
                     </w:p>
                     <w:p/>
                     <w:p/>
@@ -6345,6 +6836,7 @@
                       <w:pPr>
                         <w:pStyle w:val="BeschriftungTabelle"/>
                       </w:pPr>
+                      <w:bookmarkStart w:id="52" w:name="_Toc201131350"/>
                       <w:r>
                         <w:t>Aufwand der Projektwoche</w:t>
                       </w:r>
@@ -6354,10 +6846,10 @@
                       <w:r>
                         <w:t xml:space="preserve"> &amp; Komponente</w:t>
                       </w:r>
-                      <w:bookmarkEnd w:id="40"/>
-                      <w:bookmarkEnd w:id="41"/>
-                      <w:bookmarkEnd w:id="42"/>
-                      <w:bookmarkEnd w:id="43"/>
+                      <w:bookmarkEnd w:id="49"/>
+                      <w:bookmarkEnd w:id="50"/>
+                      <w:bookmarkEnd w:id="51"/>
+                      <w:bookmarkEnd w:id="52"/>
                     </w:p>
                     <w:p/>
                   </w:txbxContent>
@@ -6404,106 +6896,116 @@
     </w:p>
     <w:p>
       <w:pPr>
-        <w:pStyle w:val="berschrift2"/>
-      </w:pPr>
-      <w:bookmarkStart w:id="44" w:name="_Toc196894044"/>
-      <w:r>
-        <w:t>Begründung der Aktivität</w:t>
-      </w:r>
-      <w:bookmarkEnd w:id="44"/>
+        <w:spacing w:after="0" w:line="360" w:lineRule="auto"/>
+      </w:pPr>
     </w:p>
     <w:p>
-      <w:r>
-        <w:t xml:space="preserve">Ich wollte schon immer mal ein Projekt </w:t>
-      </w:r>
-      <w:r>
-        <w:t>selbst</w:t>
-      </w:r>
-      <w:r>
-        <w:t xml:space="preserve"> machen, Da würde es ja auch Sinn machen etwas als Projekt zu </w:t>
-      </w:r>
-      <w:r>
-        <w:t>wählen</w:t>
-      </w:r>
-      <w:r>
-        <w:t>, wo</w:t>
-      </w:r>
-      <w:r>
-        <w:t xml:space="preserve"> von ich und auch </w:t>
-      </w:r>
-      <w:r>
-        <w:t>meine</w:t>
-      </w:r>
-      <w:r>
-        <w:t xml:space="preserve"> </w:t>
-      </w:r>
-      <w:r>
-        <w:t>Mits</w:t>
-      </w:r>
-      <w:r>
-        <w:t xml:space="preserve">chüler </w:t>
-      </w:r>
-      <w:r>
-        <w:t xml:space="preserve">profitieren </w:t>
-      </w:r>
-      <w:r>
-        <w:t xml:space="preserve">können. Darum habe ich das Projekt Smart Clock ausgewählt. Es ist </w:t>
-      </w:r>
-      <w:r>
-        <w:t>klar</w:t>
-      </w:r>
-      <w:r>
-        <w:t>,</w:t>
-      </w:r>
-      <w:r>
-        <w:t xml:space="preserve"> wieso die Luftqualität </w:t>
-      </w:r>
-      <w:r>
-        <w:t xml:space="preserve">im Zimmer nicht vernachlässigt werden sollte. Mit </w:t>
-      </w:r>
-      <w:r>
-        <w:t>Hilfe</w:t>
-      </w:r>
-      <w:r>
-        <w:t xml:space="preserve"> der Smart Clock ist es einfacher eine gute Luftqualität im Zimmer zu gewähren</w:t>
-      </w:r>
-      <w:r>
-        <w:t>, da es bei schlechten Bedingungen, die Schüler im Zimmer warnt</w:t>
-      </w:r>
-      <w:r>
-        <w:t xml:space="preserve">. </w:t>
-      </w:r>
-      <w:r>
-        <w:t>Ausserdem</w:t>
-      </w:r>
-      <w:r>
-        <w:t xml:space="preserve"> </w:t>
-      </w:r>
-      <w:r>
-        <w:t>wäre</w:t>
-      </w:r>
-      <w:r>
-        <w:t xml:space="preserve"> auch ein Timer </w:t>
-      </w:r>
-      <w:r>
-        <w:t>vom Vorteil,</w:t>
-      </w:r>
-      <w:r>
-        <w:t xml:space="preserve"> z.b als Erinnerung für Meetings</w:t>
-      </w:r>
-      <w:r>
-        <w:t>.</w:t>
-      </w:r>
+      <w:pPr>
+        <w:pStyle w:val="berschrift2"/>
+      </w:pPr>
+      <w:bookmarkStart w:id="53" w:name="_Toc201131386"/>
+      <w:r>
+        <w:t>Begründung der Aktivität</w:t>
+      </w:r>
+      <w:bookmarkEnd w:id="53"/>
     </w:p>
     <w:p>
+      <w:r>
+        <w:t xml:space="preserve">Ich wollte schon immer mal ein Projekt </w:t>
+      </w:r>
+      <w:r>
+        <w:t>selbst</w:t>
+      </w:r>
+      <w:r>
+        <w:t xml:space="preserve"> machen, Da würde es ja auch Sinn machen etwas als Projekt zu </w:t>
+      </w:r>
+      <w:r>
+        <w:t>wählen</w:t>
+      </w:r>
+      <w:r>
+        <w:t>, wo</w:t>
+      </w:r>
+      <w:r>
+        <w:t xml:space="preserve"> von ich und auch </w:t>
+      </w:r>
+      <w:r>
+        <w:t>meine</w:t>
+      </w:r>
+      <w:r>
+        <w:t xml:space="preserve"> </w:t>
+      </w:r>
+      <w:r>
+        <w:t>Mits</w:t>
+      </w:r>
+      <w:r>
+        <w:t xml:space="preserve">chüler </w:t>
+      </w:r>
+      <w:r>
+        <w:t xml:space="preserve">profitieren </w:t>
+      </w:r>
+      <w:r>
+        <w:t xml:space="preserve">können. Darum habe ich das Projekt Smart Clock ausgewählt. Es ist </w:t>
+      </w:r>
+      <w:r>
+        <w:t>klar</w:t>
+      </w:r>
+      <w:r>
+        <w:t>,</w:t>
+      </w:r>
+      <w:r>
+        <w:t xml:space="preserve"> wieso die Luftqualität </w:t>
+      </w:r>
+      <w:r>
+        <w:t xml:space="preserve">im Zimmer nicht vernachlässigt werden sollte. Mit </w:t>
+      </w:r>
+      <w:r>
+        <w:t>Hilfe</w:t>
+      </w:r>
+      <w:r>
+        <w:t xml:space="preserve"> der Smart Clock ist es einfacher eine gute Luftqualität im Zimmer zu gewähren</w:t>
+      </w:r>
+      <w:r>
+        <w:t>, da es bei schlechten Bedingungen, die Schüler im Zimmer warnt</w:t>
+      </w:r>
+      <w:r>
+        <w:t xml:space="preserve">. </w:t>
+      </w:r>
+      <w:r>
+        <w:t>Ausserdem</w:t>
+      </w:r>
+      <w:r>
+        <w:t xml:space="preserve"> </w:t>
+      </w:r>
+      <w:r>
+        <w:t>wäre</w:t>
+      </w:r>
+      <w:r>
+        <w:t xml:space="preserve"> auch ein Timer </w:t>
+      </w:r>
+      <w:r>
+        <w:t>vom Vorteil,</w:t>
+      </w:r>
+      <w:r>
+        <w:t xml:space="preserve"> z.b als Erinnerung für Meetings</w:t>
+      </w:r>
+      <w:r>
+        <w:t>.</w:t>
+      </w:r>
+    </w:p>
+    <w:p/>
+    <w:p/>
+    <w:p/>
+    <w:p/>
+    <w:p/>
+    <w:p>
       <w:pPr>
         <w:pStyle w:val="berschrift2"/>
       </w:pPr>
-      <w:bookmarkStart w:id="45" w:name="_Toc196894045"/>
+      <w:bookmarkStart w:id="54" w:name="_Toc201131387"/>
       <w:r>
         <w:t>Antragssteller</w:t>
       </w:r>
-      <w:bookmarkEnd w:id="45"/>
+      <w:bookmarkEnd w:id="54"/>
       <w:r>
         <w:tab/>
       </w:r>
@@ -6671,21 +7173,6 @@
     </w:p>
     <w:p>
       <w:pPr>
-        <w:spacing w:line="240" w:lineRule="auto"/>
-      </w:pPr>
-    </w:p>
-    <w:p>
-      <w:pPr>
-        <w:spacing w:line="240" w:lineRule="auto"/>
-      </w:pPr>
-    </w:p>
-    <w:p>
-      <w:pPr>
-        <w:spacing w:line="240" w:lineRule="auto"/>
-      </w:pPr>
-    </w:p>
-    <w:p>
-      <w:pPr>
         <w:pStyle w:val="berschrift2"/>
         <w:numPr>
           <w:ilvl w:val="0"/>
@@ -6706,6 +7193,7 @@
           <w:lang w:eastAsia="de-CH"/>
         </w:rPr>
       </w:pPr>
+      <w:bookmarkStart w:id="55" w:name="_Toc201131388"/>
       <w:r>
         <w:rPr>
           <w:noProof/>
@@ -6713,6 +7201,7 @@
         </w:rPr>
         <w:t>Abbildungsverzeichnis</w:t>
       </w:r>
+      <w:bookmarkEnd w:id="55"/>
     </w:p>
     <w:p>
       <w:pPr>
@@ -6748,7 +7237,7 @@
         </w:rPr>
         <w:fldChar w:fldCharType="separate"/>
       </w:r>
-      <w:hyperlink w:anchor="_Toc192143162" w:history="1">
+      <w:hyperlink w:anchor="_Toc201131302" w:history="1">
         <w:r>
           <w:rPr>
             <w:rStyle w:val="Hyperlink"/>
@@ -6775,7 +7264,7 @@
             <w:noProof/>
             <w:webHidden/>
           </w:rPr>
-          <w:instrText xml:space="preserve"> PAGEREF _Toc192143162 \h </w:instrText>
+          <w:instrText xml:space="preserve"> PAGEREF _Toc201131302 \h </w:instrText>
         </w:r>
         <w:r>
           <w:rPr>
@@ -6822,7 +7311,7 @@
           <w14:ligatures w14:val="standardContextual"/>
         </w:rPr>
       </w:pPr>
-      <w:hyperlink w:anchor="_Toc192143163" w:history="1">
+      <w:hyperlink w:anchor="_Toc201131303" w:history="1">
         <w:r>
           <w:rPr>
             <w:rStyle w:val="Hyperlink"/>
@@ -6849,7 +7338,7 @@
             <w:noProof/>
             <w:webHidden/>
           </w:rPr>
-          <w:instrText xml:space="preserve"> PAGEREF _Toc192143163 \h </w:instrText>
+          <w:instrText xml:space="preserve"> PAGEREF _Toc201131303 \h </w:instrText>
         </w:r>
         <w:r>
           <w:rPr>
@@ -6907,14 +7396,14 @@
           <w:lang w:eastAsia="de-CH"/>
         </w:rPr>
       </w:pPr>
-      <w:bookmarkStart w:id="46" w:name="_Toc196894047"/>
+      <w:bookmarkStart w:id="56" w:name="_Toc201131389"/>
       <w:r>
         <w:rPr>
           <w:lang w:eastAsia="de-CH"/>
         </w:rPr>
         <w:t>Tabellenverzeichnis</w:t>
       </w:r>
-      <w:bookmarkEnd w:id="46"/>
+      <w:bookmarkEnd w:id="56"/>
     </w:p>
     <w:p>
       <w:pPr>
@@ -6968,7 +7457,7 @@
         </w:rPr>
         <w:fldChar w:fldCharType="separate"/>
       </w:r>
-      <w:hyperlink w:anchor="_Toc192143381" w:history="1">
+      <w:hyperlink w:anchor="_Toc201131344" w:history="1">
         <w:r>
           <w:rPr>
             <w:rStyle w:val="Hyperlink"/>
@@ -6995,7 +7484,7 @@
             <w:noProof/>
             <w:webHidden/>
           </w:rPr>
-          <w:instrText xml:space="preserve"> PAGEREF _Toc192143381 \h </w:instrText>
+          <w:instrText xml:space="preserve"> PAGEREF _Toc201131344 \h </w:instrText>
         </w:r>
         <w:r>
           <w:rPr>
@@ -7042,13 +7531,13 @@
           <w14:ligatures w14:val="standardContextual"/>
         </w:rPr>
       </w:pPr>
-      <w:hyperlink w:anchor="_Toc192143382" w:history="1">
+      <w:hyperlink w:anchor="_Toc201131346" w:history="1">
         <w:r>
           <w:rPr>
             <w:rStyle w:val="Hyperlink"/>
             <w:noProof/>
           </w:rPr>
-          <w:t>To-Do liste</w:t>
+          <w:t>Zeiteinteilung IPERKATo do liste</w:t>
         </w:r>
         <w:r>
           <w:rPr>
@@ -7062,21 +7551,14 @@
             <w:noProof/>
             <w:webHidden/>
           </w:rPr>
-          <w:tab/>
+          <w:fldChar w:fldCharType="begin"/>
         </w:r>
         <w:r>
           <w:rPr>
             <w:noProof/>
             <w:webHidden/>
           </w:rPr>
-          <w:fldChar w:fldCharType="begin"/>
-        </w:r>
-        <w:r>
-          <w:rPr>
-            <w:noProof/>
-            <w:webHidden/>
-          </w:rPr>
-          <w:instrText xml:space="preserve"> PAGEREF _Toc192143382 \h </w:instrText>
+          <w:instrText xml:space="preserve"> PAGEREF _Toc201131346 \h </w:instrText>
         </w:r>
         <w:r>
           <w:rPr>
@@ -7123,7 +7605,7 @@
           <w14:ligatures w14:val="standardContextual"/>
         </w:rPr>
       </w:pPr>
-      <w:hyperlink w:anchor="_Toc192143383" w:history="1">
+      <w:hyperlink w:anchor="_Toc201131347" w:history="1">
         <w:r>
           <w:rPr>
             <w:rStyle w:val="Hyperlink"/>
@@ -7150,7 +7632,7 @@
             <w:noProof/>
             <w:webHidden/>
           </w:rPr>
-          <w:instrText xml:space="preserve"> PAGEREF _Toc192143383 \h </w:instrText>
+          <w:instrText xml:space="preserve"> PAGEREF _Toc201131347 \h </w:instrText>
         </w:r>
         <w:r>
           <w:rPr>
@@ -7197,12 +7679,86 @@
           <w14:ligatures w14:val="standardContextual"/>
         </w:rPr>
       </w:pPr>
-      <w:hyperlink w:anchor="_Toc192143384" w:history="1">
+      <w:hyperlink w:anchor="_Toc201131348" w:history="1">
         <w:r>
           <w:rPr>
             <w:rStyle w:val="Hyperlink"/>
             <w:noProof/>
           </w:rPr>
+          <w:t>Aufwand der Projektwoche</w:t>
+        </w:r>
+        <w:r>
+          <w:rPr>
+            <w:noProof/>
+            <w:webHidden/>
+          </w:rPr>
+          <w:tab/>
+        </w:r>
+        <w:r>
+          <w:rPr>
+            <w:noProof/>
+            <w:webHidden/>
+          </w:rPr>
+          <w:fldChar w:fldCharType="begin"/>
+        </w:r>
+        <w:r>
+          <w:rPr>
+            <w:noProof/>
+            <w:webHidden/>
+          </w:rPr>
+          <w:instrText xml:space="preserve"> PAGEREF _Toc201131348 \h </w:instrText>
+        </w:r>
+        <w:r>
+          <w:rPr>
+            <w:noProof/>
+            <w:webHidden/>
+          </w:rPr>
+        </w:r>
+        <w:r>
+          <w:rPr>
+            <w:noProof/>
+            <w:webHidden/>
+          </w:rPr>
+          <w:fldChar w:fldCharType="separate"/>
+        </w:r>
+        <w:r>
+          <w:rPr>
+            <w:noProof/>
+            <w:webHidden/>
+          </w:rPr>
+          <w:t>5</w:t>
+        </w:r>
+        <w:r>
+          <w:rPr>
+            <w:noProof/>
+            <w:webHidden/>
+          </w:rPr>
+          <w:fldChar w:fldCharType="end"/>
+        </w:r>
+      </w:hyperlink>
+    </w:p>
+    <w:p>
+      <w:pPr>
+        <w:pStyle w:val="Abbildungsverzeichnis"/>
+        <w:tabs>
+          <w:tab w:val="right" w:leader="dot" w:pos="9346"/>
+        </w:tabs>
+        <w:rPr>
+          <w:rFonts w:asciiTheme="minorHAnsi" w:eastAsiaTheme="minorEastAsia" w:hAnsiTheme="minorHAnsi" w:cstheme="minorBidi"/>
+          <w:noProof/>
+          <w:kern w:val="2"/>
+          <w:sz w:val="24"/>
+          <w:szCs w:val="24"/>
+          <w:lang w:eastAsia="de-CH"/>
+          <w14:ligatures w14:val="standardContextual"/>
+        </w:rPr>
+      </w:pPr>
+      <w:hyperlink w:anchor="_Toc201131349" w:history="1">
+        <w:r>
+          <w:rPr>
+            <w:rStyle w:val="Hyperlink"/>
+            <w:noProof/>
+          </w:rPr>
           <w:t>Kosten &amp; Komponente</w:t>
         </w:r>
         <w:r>
@@ -7224,7 +7780,81 @@
             <w:noProof/>
             <w:webHidden/>
           </w:rPr>
-          <w:instrText xml:space="preserve"> PAGEREF _Toc192143384 \h </w:instrText>
+          <w:instrText xml:space="preserve"> PAGEREF _Toc201131349 \h </w:instrText>
+        </w:r>
+        <w:r>
+          <w:rPr>
+            <w:noProof/>
+            <w:webHidden/>
+          </w:rPr>
+        </w:r>
+        <w:r>
+          <w:rPr>
+            <w:noProof/>
+            <w:webHidden/>
+          </w:rPr>
+          <w:fldChar w:fldCharType="separate"/>
+        </w:r>
+        <w:r>
+          <w:rPr>
+            <w:noProof/>
+            <w:webHidden/>
+          </w:rPr>
+          <w:t>5</w:t>
+        </w:r>
+        <w:r>
+          <w:rPr>
+            <w:noProof/>
+            <w:webHidden/>
+          </w:rPr>
+          <w:fldChar w:fldCharType="end"/>
+        </w:r>
+      </w:hyperlink>
+    </w:p>
+    <w:p>
+      <w:pPr>
+        <w:pStyle w:val="Abbildungsverzeichnis"/>
+        <w:tabs>
+          <w:tab w:val="right" w:leader="dot" w:pos="9346"/>
+        </w:tabs>
+        <w:rPr>
+          <w:rFonts w:asciiTheme="minorHAnsi" w:eastAsiaTheme="minorEastAsia" w:hAnsiTheme="minorHAnsi" w:cstheme="minorBidi"/>
+          <w:noProof/>
+          <w:kern w:val="2"/>
+          <w:sz w:val="24"/>
+          <w:szCs w:val="24"/>
+          <w:lang w:eastAsia="de-CH"/>
+          <w14:ligatures w14:val="standardContextual"/>
+        </w:rPr>
+      </w:pPr>
+      <w:hyperlink w:anchor="_Toc201131350" w:history="1">
+        <w:r>
+          <w:rPr>
+            <w:rStyle w:val="Hyperlink"/>
+            <w:noProof/>
+          </w:rPr>
+          <w:t>Aufwand der ProjektwocheKosten &amp; Komponente</w:t>
+        </w:r>
+        <w:r>
+          <w:rPr>
+            <w:noProof/>
+            <w:webHidden/>
+          </w:rPr>
+          <w:tab/>
+        </w:r>
+        <w:r>
+          <w:rPr>
+            <w:noProof/>
+            <w:webHidden/>
+          </w:rPr>
+          <w:fldChar w:fldCharType="begin"/>
+        </w:r>
+        <w:r>
+          <w:rPr>
+            <w:noProof/>
+            <w:webHidden/>
+          </w:rPr>
+          <w:instrText xml:space="preserve"> PAGEREF _Toc201131350 \h </w:instrText>
         </w:r>
         <w:r>
           <w:rPr>
@@ -7305,7 +7935,7 @@
       <w:footerReference w:type="default" r:id="rId27"/>
       <w:headerReference w:type="first" r:id="rId28"/>
       <w:footerReference w:type="first" r:id="rId29"/>
-      <w:pgSz w:w="11906" w:h="16838"/>
+      <w:pgSz w:w="11906" w:h="16838" w:code="9"/>
       <w:pgMar w:top="851" w:right="1274" w:bottom="993" w:left="1276" w:header="510" w:footer="567" w:gutter="0"/>
       <w:cols w:space="708"/>
       <w:titlePg/>
@@ -7769,7 +8399,7 @@
         <w:noProof/>
         <w:szCs w:val="16"/>
       </w:rPr>
-      <w:t>30.04.2025</w:t>
+      <w:t>18.06.2025</w:t>
     </w:r>
     <w:r>
       <w:rPr>
@@ -11343,6 +11973,7 @@
   <w:style w:type="character" w:default="1" w:styleId="Absatz-Standardschriftart">
     <w:name w:val="Default Paragraph Font"/>
     <w:uiPriority w:val="1"/>
+    <w:semiHidden/>
     <w:unhideWhenUsed/>
   </w:style>
   <w:style w:type="table" w:default="1" w:styleId="NormaleTabelle">
@@ -12024,6 +12655,12 @@
     <w:pitch w:val="variable"/>
     <w:sig w:usb0="E00006FF" w:usb1="420024FF" w:usb2="02000000" w:usb3="00000000" w:csb0="0000019F" w:csb1="00000000"/>
   </w:font>
+  <w:font w:name="Aptos Narrow">
+    <w:charset w:val="00"/>
+    <w:family w:val="swiss"/>
+    <w:pitch w:val="variable"/>
+    <w:sig w:usb0="20000287" w:usb1="00000003" w:usb2="00000000" w:usb3="00000000" w:csb0="0000019F" w:csb1="00000000"/>
+  </w:font>
   <w:font w:name="Aptos">
     <w:charset w:val="00"/>
     <w:family w:val="swiss"/>
@@ -12064,11 +12701,13 @@
     <w:rsid w:val="0021348B"/>
     <w:rsid w:val="00217968"/>
     <w:rsid w:val="00257B67"/>
+    <w:rsid w:val="0029302C"/>
     <w:rsid w:val="002B614F"/>
     <w:rsid w:val="002F57F9"/>
     <w:rsid w:val="003C745D"/>
     <w:rsid w:val="00486982"/>
     <w:rsid w:val="004B5B1A"/>
+    <w:rsid w:val="00505267"/>
     <w:rsid w:val="00586EF1"/>
     <w:rsid w:val="005B501D"/>
     <w:rsid w:val="005B5028"/>
@@ -12077,6 +12716,7 @@
     <w:rsid w:val="00622FCD"/>
     <w:rsid w:val="006E21BC"/>
     <w:rsid w:val="00750B0F"/>
+    <w:rsid w:val="00773020"/>
     <w:rsid w:val="007B3893"/>
     <w:rsid w:val="007D6A2F"/>
     <w:rsid w:val="007E2551"/>
@@ -12084,6 +12724,7 @@
     <w:rsid w:val="0092489F"/>
     <w:rsid w:val="00974C44"/>
     <w:rsid w:val="009D6AD6"/>
+    <w:rsid w:val="009F7F96"/>
     <w:rsid w:val="00A258B3"/>
     <w:rsid w:val="00B40B91"/>
     <w:rsid w:val="00B65A83"/>
@@ -12856,21 +13497,10 @@
 </file>
 
 <file path=customXml/item1.xml><?xml version="1.0" encoding="utf-8"?>
-<p:properties xmlns:p="http://schemas.microsoft.com/office/2006/metadata/properties" xmlns:xsi="http://www.w3.org/2001/XMLSchema-instance" xmlns:pc="http://schemas.microsoft.com/office/infopath/2007/PartnerControls">
-  <documentManagement>
-    <lcf76f155ced4ddcb4097134ff3c332f xmlns="46eb9099-7dd6-4793-9b95-bd76d8cd2ac6">
-      <Terms xmlns="http://schemas.microsoft.com/office/infopath/2007/PartnerControls"/>
-    </lcf76f155ced4ddcb4097134ff3c332f>
-    <TaxCatchAll xmlns="b443b60d-c1ec-4166-a4bb-f67dccbf8c3d" xsi:nil="true"/>
-  </documentManagement>
-</p:properties>
+<b:Sources xmlns:b="http://schemas.openxmlformats.org/officeDocument/2006/bibliography" xmlns="http://schemas.openxmlformats.org/officeDocument/2006/bibliography" SelectedStyle="\APASixthEditionOfficeOnline.xsl" StyleName="APA" Version="6"/>
 </file>
 
 <file path=customXml/item2.xml><?xml version="1.0" encoding="utf-8"?>
-<b:Sources xmlns:b="http://schemas.openxmlformats.org/officeDocument/2006/bibliography" xmlns="http://schemas.openxmlformats.org/officeDocument/2006/bibliography" SelectedStyle="\APASixthEditionOfficeOnline.xsl" StyleName="APA" Version="6"/>
-</file>
-
-<file path=customXml/item3.xml><?xml version="1.0" encoding="utf-8"?>
 <ct:contentTypeSchema xmlns:ct="http://schemas.microsoft.com/office/2006/metadata/contentType" xmlns:ma="http://schemas.microsoft.com/office/2006/metadata/properties/metaAttributes" ct:_="" ma:_="" ma:contentTypeName="Dokument" ma:contentTypeID="0x010100A126817EE653F44FB580535BAFF71B76" ma:contentTypeVersion="13" ma:contentTypeDescription="Ein neues Dokument erstellen." ma:contentTypeScope="" ma:versionID="b7f64dff3cf3c9b1ec125c71c5c5b863">
   <xsd:schema xmlns:xsd="http://www.w3.org/2001/XMLSchema" xmlns:xs="http://www.w3.org/2001/XMLSchema" xmlns:p="http://schemas.microsoft.com/office/2006/metadata/properties" xmlns:ns2="46eb9099-7dd6-4793-9b95-bd76d8cd2ac6" xmlns:ns3="b443b60d-c1ec-4166-a4bb-f67dccbf8c3d" targetNamespace="http://schemas.microsoft.com/office/2006/metadata/properties" ma:root="true" ma:fieldsID="2480804df4774d270e3faabea5cfcca2" ns2:_="" ns3:_="">
     <xsd:import namespace="46eb9099-7dd6-4793-9b95-bd76d8cd2ac6"/>
@@ -13077,7 +13707,7 @@
 </ct:contentTypeSchema>
 </file>
 
-<file path=customXml/item4.xml><?xml version="1.0" encoding="utf-8"?>
+<file path=customXml/item3.xml><?xml version="1.0" encoding="utf-8"?>
 <?mso-contentType ?>
 <FormTemplates xmlns="http://schemas.microsoft.com/sharepoint/v3/contenttype/forms">
   <Display>DocumentLibraryForm</Display>
@@ -13086,18 +13716,18 @@
 </FormTemplates>
 </file>
 
-<file path=customXml/itemProps1.xml><?xml version="1.0" encoding="utf-8"?>
-<ds:datastoreItem xmlns:ds="http://schemas.openxmlformats.org/officeDocument/2006/customXml" ds:itemID="{CBA37030-E913-4E37-A03C-881271D4064D}">
-  <ds:schemaRefs>
-    <ds:schemaRef ds:uri="http://schemas.microsoft.com/office/2006/metadata/properties"/>
-    <ds:schemaRef ds:uri="http://schemas.microsoft.com/office/infopath/2007/PartnerControls"/>
-    <ds:schemaRef ds:uri="46eb9099-7dd6-4793-9b95-bd76d8cd2ac6"/>
-    <ds:schemaRef ds:uri="b443b60d-c1ec-4166-a4bb-f67dccbf8c3d"/>
-  </ds:schemaRefs>
-</ds:datastoreItem>
+<file path=customXml/item4.xml><?xml version="1.0" encoding="utf-8"?>
+<p:properties xmlns:p="http://schemas.microsoft.com/office/2006/metadata/properties" xmlns:xsi="http://www.w3.org/2001/XMLSchema-instance" xmlns:pc="http://schemas.microsoft.com/office/infopath/2007/PartnerControls">
+  <documentManagement>
+    <lcf76f155ced4ddcb4097134ff3c332f xmlns="46eb9099-7dd6-4793-9b95-bd76d8cd2ac6">
+      <Terms xmlns="http://schemas.microsoft.com/office/infopath/2007/PartnerControls"/>
+    </lcf76f155ced4ddcb4097134ff3c332f>
+    <TaxCatchAll xmlns="b443b60d-c1ec-4166-a4bb-f67dccbf8c3d" xsi:nil="true"/>
+  </documentManagement>
+</p:properties>
 </file>
 
-<file path=customXml/itemProps2.xml><?xml version="1.0" encoding="utf-8"?>
+<file path=customXml/itemProps1.xml><?xml version="1.0" encoding="utf-8"?>
 <ds:datastoreItem xmlns:ds="http://schemas.openxmlformats.org/officeDocument/2006/customXml" ds:itemID="{B6F5B63D-75CB-41E9-9D4E-E58226A134E5}">
   <ds:schemaRefs>
     <ds:schemaRef ds:uri="http://schemas.openxmlformats.org/officeDocument/2006/bibliography"/>
@@ -13105,7 +13735,7 @@
 </ds:datastoreItem>
 </file>
 
-<file path=customXml/itemProps3.xml><?xml version="1.0" encoding="utf-8"?>
+<file path=customXml/itemProps2.xml><?xml version="1.0" encoding="utf-8"?>
 <ds:datastoreItem xmlns:ds="http://schemas.openxmlformats.org/officeDocument/2006/customXml" ds:itemID="{058073D4-FBF0-43EB-8D08-61D662B48D75}">
   <ds:schemaRefs>
     <ds:schemaRef ds:uri="http://schemas.microsoft.com/office/2006/metadata/contentType"/>
@@ -13124,10 +13754,21 @@
 </ds:datastoreItem>
 </file>
 
-<file path=customXml/itemProps4.xml><?xml version="1.0" encoding="utf-8"?>
+<file path=customXml/itemProps3.xml><?xml version="1.0" encoding="utf-8"?>
 <ds:datastoreItem xmlns:ds="http://schemas.openxmlformats.org/officeDocument/2006/customXml" ds:itemID="{0494ADC6-6FDC-4384-9E53-3B9C03EA5998}">
   <ds:schemaRefs>
     <ds:schemaRef ds:uri="http://schemas.microsoft.com/sharepoint/v3/contenttype/forms"/>
+  </ds:schemaRefs>
+</ds:datastoreItem>
+</file>
+
+<file path=customXml/itemProps4.xml><?xml version="1.0" encoding="utf-8"?>
+<ds:datastoreItem xmlns:ds="http://schemas.openxmlformats.org/officeDocument/2006/customXml" ds:itemID="{CBA37030-E913-4E37-A03C-881271D4064D}">
+  <ds:schemaRefs>
+    <ds:schemaRef ds:uri="http://schemas.microsoft.com/office/2006/metadata/properties"/>
+    <ds:schemaRef ds:uri="http://schemas.microsoft.com/office/infopath/2007/PartnerControls"/>
+    <ds:schemaRef ds:uri="46eb9099-7dd6-4793-9b95-bd76d8cd2ac6"/>
+    <ds:schemaRef ds:uri="b443b60d-c1ec-4166-a4bb-f67dccbf8c3d"/>
   </ds:schemaRefs>
 </ds:datastoreItem>
 </file>

</xml_diff>

<commit_message>
Stop the Buzzer with the Button
</commit_message>
<xml_diff>
--- a/Word/Ragavan_Sai_SmartClock_Projektantrag.docx
+++ b/Word/Ragavan_Sai_SmartClock_Projektantrag.docx
@@ -1394,7 +1394,7 @@
       <w:r>
         <w:fldChar w:fldCharType="separate"/>
       </w:r>
-      <w:hyperlink w:anchor="_Toc201131369" w:history="1">
+      <w:hyperlink w:anchor="_Toc205795734" w:history="1">
         <w:r>
           <w:rPr>
             <w:rStyle w:val="Hyperlink"/>
@@ -1435,7 +1435,7 @@
           <w:rPr>
             <w:webHidden/>
           </w:rPr>
-          <w:instrText xml:space="preserve"> PAGEREF _Toc201131369 \h </w:instrText>
+          <w:instrText xml:space="preserve"> PAGEREF _Toc205795734 \h </w:instrText>
         </w:r>
         <w:r>
           <w:rPr>
@@ -1476,7 +1476,7 @@
           <w14:ligatures w14:val="standardContextual"/>
         </w:rPr>
       </w:pPr>
-      <w:hyperlink w:anchor="_Toc201131370" w:history="1">
+      <w:hyperlink w:anchor="_Toc205795735" w:history="1">
         <w:r>
           <w:rPr>
             <w:rStyle w:val="Hyperlink"/>
@@ -1518,7 +1518,7 @@
           <w:rPr>
             <w:webHidden/>
           </w:rPr>
-          <w:instrText xml:space="preserve"> PAGEREF _Toc201131370 \h </w:instrText>
+          <w:instrText xml:space="preserve"> PAGEREF _Toc205795735 \h </w:instrText>
         </w:r>
         <w:r>
           <w:rPr>
@@ -1557,7 +1557,7 @@
           <w14:ligatures w14:val="standardContextual"/>
         </w:rPr>
       </w:pPr>
-      <w:hyperlink w:anchor="_Toc201131371" w:history="1">
+      <w:hyperlink w:anchor="_Toc205795736" w:history="1">
         <w:r>
           <w:rPr>
             <w:rStyle w:val="Hyperlink"/>
@@ -1597,7 +1597,7 @@
           <w:rPr>
             <w:webHidden/>
           </w:rPr>
-          <w:instrText xml:space="preserve"> PAGEREF _Toc201131371 \h </w:instrText>
+          <w:instrText xml:space="preserve"> PAGEREF _Toc205795736 \h </w:instrText>
         </w:r>
         <w:r>
           <w:rPr>
@@ -1638,7 +1638,7 @@
           <w14:ligatures w14:val="standardContextual"/>
         </w:rPr>
       </w:pPr>
-      <w:hyperlink w:anchor="_Toc201131372" w:history="1">
+      <w:hyperlink w:anchor="_Toc205795737" w:history="1">
         <w:r>
           <w:rPr>
             <w:rStyle w:val="Hyperlink"/>
@@ -1680,7 +1680,7 @@
           <w:rPr>
             <w:webHidden/>
           </w:rPr>
-          <w:instrText xml:space="preserve"> PAGEREF _Toc201131372 \h </w:instrText>
+          <w:instrText xml:space="preserve"> PAGEREF _Toc205795737 \h </w:instrText>
         </w:r>
         <w:r>
           <w:rPr>
@@ -1719,7 +1719,7 @@
           <w14:ligatures w14:val="standardContextual"/>
         </w:rPr>
       </w:pPr>
-      <w:hyperlink w:anchor="_Toc201131373" w:history="1">
+      <w:hyperlink w:anchor="_Toc205795738" w:history="1">
         <w:r>
           <w:rPr>
             <w:rStyle w:val="Hyperlink"/>
@@ -1759,7 +1759,7 @@
           <w:rPr>
             <w:webHidden/>
           </w:rPr>
-          <w:instrText xml:space="preserve"> PAGEREF _Toc201131373 \h </w:instrText>
+          <w:instrText xml:space="preserve"> PAGEREF _Toc205795738 \h </w:instrText>
         </w:r>
         <w:r>
           <w:rPr>
@@ -1798,7 +1798,7 @@
           <w14:ligatures w14:val="standardContextual"/>
         </w:rPr>
       </w:pPr>
-      <w:hyperlink w:anchor="_Toc201131374" w:history="1">
+      <w:hyperlink w:anchor="_Toc205795739" w:history="1">
         <w:r>
           <w:rPr>
             <w:rStyle w:val="Hyperlink"/>
@@ -1838,7 +1838,7 @@
           <w:rPr>
             <w:webHidden/>
           </w:rPr>
-          <w:instrText xml:space="preserve"> PAGEREF _Toc201131374 \h </w:instrText>
+          <w:instrText xml:space="preserve"> PAGEREF _Toc205795739 \h </w:instrText>
         </w:r>
         <w:r>
           <w:rPr>
@@ -1879,7 +1879,7 @@
           <w14:ligatures w14:val="standardContextual"/>
         </w:rPr>
       </w:pPr>
-      <w:hyperlink w:anchor="_Toc201131375" w:history="1">
+      <w:hyperlink w:anchor="_Toc205795740" w:history="1">
         <w:r>
           <w:rPr>
             <w:rStyle w:val="Hyperlink"/>
@@ -1923,7 +1923,7 @@
           <w:rPr>
             <w:webHidden/>
           </w:rPr>
-          <w:instrText xml:space="preserve"> PAGEREF _Toc201131375 \h </w:instrText>
+          <w:instrText xml:space="preserve"> PAGEREF _Toc205795740 \h </w:instrText>
         </w:r>
         <w:r>
           <w:rPr>
@@ -1964,7 +1964,7 @@
           <w14:ligatures w14:val="standardContextual"/>
         </w:rPr>
       </w:pPr>
-      <w:hyperlink w:anchor="_Toc201131376" w:history="1">
+      <w:hyperlink w:anchor="_Toc205795741" w:history="1">
         <w:r>
           <w:rPr>
             <w:rStyle w:val="Hyperlink"/>
@@ -2006,7 +2006,7 @@
           <w:rPr>
             <w:webHidden/>
           </w:rPr>
-          <w:instrText xml:space="preserve"> PAGEREF _Toc201131376 \h </w:instrText>
+          <w:instrText xml:space="preserve"> PAGEREF _Toc205795741 \h </w:instrText>
         </w:r>
         <w:r>
           <w:rPr>
@@ -2045,7 +2045,7 @@
           <w14:ligatures w14:val="standardContextual"/>
         </w:rPr>
       </w:pPr>
-      <w:hyperlink w:anchor="_Toc201131377" w:history="1">
+      <w:hyperlink w:anchor="_Toc205795742" w:history="1">
         <w:r>
           <w:rPr>
             <w:rStyle w:val="Hyperlink"/>
@@ -2085,7 +2085,7 @@
           <w:rPr>
             <w:webHidden/>
           </w:rPr>
-          <w:instrText xml:space="preserve"> PAGEREF _Toc201131377 \h </w:instrText>
+          <w:instrText xml:space="preserve"> PAGEREF _Toc205795742 \h </w:instrText>
         </w:r>
         <w:r>
           <w:rPr>
@@ -2124,7 +2124,7 @@
           <w14:ligatures w14:val="standardContextual"/>
         </w:rPr>
       </w:pPr>
-      <w:hyperlink w:anchor="_Toc201131378" w:history="1">
+      <w:hyperlink w:anchor="_Toc205795743" w:history="1">
         <w:r>
           <w:rPr>
             <w:rStyle w:val="Hyperlink"/>
@@ -2164,7 +2164,7 @@
           <w:rPr>
             <w:webHidden/>
           </w:rPr>
-          <w:instrText xml:space="preserve"> PAGEREF _Toc201131378 \h </w:instrText>
+          <w:instrText xml:space="preserve"> PAGEREF _Toc205795743 \h </w:instrText>
         </w:r>
         <w:r>
           <w:rPr>
@@ -2205,7 +2205,7 @@
           <w14:ligatures w14:val="standardContextual"/>
         </w:rPr>
       </w:pPr>
-      <w:hyperlink w:anchor="_Toc201131379" w:history="1">
+      <w:hyperlink w:anchor="_Toc205795744" w:history="1">
         <w:r>
           <w:rPr>
             <w:rStyle w:val="Hyperlink"/>
@@ -2247,7 +2247,7 @@
           <w:rPr>
             <w:webHidden/>
           </w:rPr>
-          <w:instrText xml:space="preserve"> PAGEREF _Toc201131379 \h </w:instrText>
+          <w:instrText xml:space="preserve"> PAGEREF _Toc205795744 \h </w:instrText>
         </w:r>
         <w:r>
           <w:rPr>
@@ -2286,7 +2286,7 @@
           <w14:ligatures w14:val="standardContextual"/>
         </w:rPr>
       </w:pPr>
-      <w:hyperlink w:anchor="_Toc201131380" w:history="1">
+      <w:hyperlink w:anchor="_Toc205795745" w:history="1">
         <w:r>
           <w:rPr>
             <w:rStyle w:val="Hyperlink"/>
@@ -2326,7 +2326,7 @@
           <w:rPr>
             <w:webHidden/>
           </w:rPr>
-          <w:instrText xml:space="preserve"> PAGEREF _Toc201131380 \h </w:instrText>
+          <w:instrText xml:space="preserve"> PAGEREF _Toc205795745 \h </w:instrText>
         </w:r>
         <w:r>
           <w:rPr>
@@ -2365,7 +2365,7 @@
           <w14:ligatures w14:val="standardContextual"/>
         </w:rPr>
       </w:pPr>
-      <w:hyperlink w:anchor="_Toc201131381" w:history="1">
+      <w:hyperlink w:anchor="_Toc205795746" w:history="1">
         <w:r>
           <w:rPr>
             <w:rStyle w:val="Hyperlink"/>
@@ -2387,7 +2387,19 @@
           <w:rPr>
             <w:rStyle w:val="Hyperlink"/>
           </w:rPr>
-          <w:t>To-Do</w:t>
+          <w:t>To-</w:t>
+        </w:r>
+        <w:r>
+          <w:rPr>
+            <w:rStyle w:val="Hyperlink"/>
+          </w:rPr>
+          <w:t>D</w:t>
+        </w:r>
+        <w:r>
+          <w:rPr>
+            <w:rStyle w:val="Hyperlink"/>
+          </w:rPr>
+          <w:t>o</w:t>
         </w:r>
         <w:r>
           <w:rPr>
@@ -2405,7 +2417,7 @@
           <w:rPr>
             <w:webHidden/>
           </w:rPr>
-          <w:instrText xml:space="preserve"> PAGEREF _Toc201131381 \h </w:instrText>
+          <w:instrText xml:space="preserve"> PAGEREF _Toc205795746 \h </w:instrText>
         </w:r>
         <w:r>
           <w:rPr>
@@ -2446,7 +2458,7 @@
           <w14:ligatures w14:val="standardContextual"/>
         </w:rPr>
       </w:pPr>
-      <w:hyperlink w:anchor="_Toc201131382" w:history="1">
+      <w:hyperlink w:anchor="_Toc205795747" w:history="1">
         <w:r>
           <w:rPr>
             <w:rStyle w:val="Hyperlink"/>
@@ -2488,7 +2500,7 @@
           <w:rPr>
             <w:webHidden/>
           </w:rPr>
-          <w:instrText xml:space="preserve"> PAGEREF _Toc201131382 \h </w:instrText>
+          <w:instrText xml:space="preserve"> PAGEREF _Toc205795747 \h </w:instrText>
         </w:r>
         <w:r>
           <w:rPr>
@@ -2527,7 +2539,7 @@
           <w14:ligatures w14:val="standardContextual"/>
         </w:rPr>
       </w:pPr>
-      <w:hyperlink w:anchor="_Toc201131383" w:history="1">
+      <w:hyperlink w:anchor="_Toc205795748" w:history="1">
         <w:r>
           <w:rPr>
             <w:rStyle w:val="Hyperlink"/>
@@ -2567,7 +2579,7 @@
           <w:rPr>
             <w:webHidden/>
           </w:rPr>
-          <w:instrText xml:space="preserve"> PAGEREF _Toc201131383 \h </w:instrText>
+          <w:instrText xml:space="preserve"> PAGEREF _Toc205795748 \h </w:instrText>
         </w:r>
         <w:r>
           <w:rPr>
@@ -2606,7 +2618,7 @@
           <w14:ligatures w14:val="standardContextual"/>
         </w:rPr>
       </w:pPr>
-      <w:hyperlink w:anchor="_Toc201131384" w:history="1">
+      <w:hyperlink w:anchor="_Toc205795749" w:history="1">
         <w:r>
           <w:rPr>
             <w:rStyle w:val="Hyperlink"/>
@@ -2646,7 +2658,7 @@
           <w:rPr>
             <w:webHidden/>
           </w:rPr>
-          <w:instrText xml:space="preserve"> PAGEREF _Toc201131384 \h </w:instrText>
+          <w:instrText xml:space="preserve"> PAGEREF _Toc205795749 \h </w:instrText>
         </w:r>
         <w:r>
           <w:rPr>
@@ -2687,7 +2699,7 @@
           <w14:ligatures w14:val="standardContextual"/>
         </w:rPr>
       </w:pPr>
-      <w:hyperlink w:anchor="_Toc201131385" w:history="1">
+      <w:hyperlink w:anchor="_Toc205795750" w:history="1">
         <w:r>
           <w:rPr>
             <w:rStyle w:val="Hyperlink"/>
@@ -2729,7 +2741,7 @@
           <w:rPr>
             <w:webHidden/>
           </w:rPr>
-          <w:instrText xml:space="preserve"> PAGEREF _Toc201131385 \h </w:instrText>
+          <w:instrText xml:space="preserve"> PAGEREF _Toc205795750 \h </w:instrText>
         </w:r>
         <w:r>
           <w:rPr>
@@ -2770,7 +2782,7 @@
           <w14:ligatures w14:val="standardContextual"/>
         </w:rPr>
       </w:pPr>
-      <w:hyperlink w:anchor="_Toc201131386" w:history="1">
+      <w:hyperlink w:anchor="_Toc205795751" w:history="1">
         <w:r>
           <w:rPr>
             <w:rStyle w:val="Hyperlink"/>
@@ -2812,7 +2824,7 @@
           <w:rPr>
             <w:webHidden/>
           </w:rPr>
-          <w:instrText xml:space="preserve"> PAGEREF _Toc201131386 \h </w:instrText>
+          <w:instrText xml:space="preserve"> PAGEREF _Toc205795751 \h </w:instrText>
         </w:r>
         <w:r>
           <w:rPr>
@@ -2853,7 +2865,7 @@
           <w14:ligatures w14:val="standardContextual"/>
         </w:rPr>
       </w:pPr>
-      <w:hyperlink w:anchor="_Toc201131387" w:history="1">
+      <w:hyperlink w:anchor="_Toc205795752" w:history="1">
         <w:r>
           <w:rPr>
             <w:rStyle w:val="Hyperlink"/>
@@ -2895,7 +2907,7 @@
           <w:rPr>
             <w:webHidden/>
           </w:rPr>
-          <w:instrText xml:space="preserve"> PAGEREF _Toc201131387 \h </w:instrText>
+          <w:instrText xml:space="preserve"> PAGEREF _Toc205795752 \h </w:instrText>
         </w:r>
         <w:r>
           <w:rPr>
@@ -2936,7 +2948,7 @@
           <w14:ligatures w14:val="standardContextual"/>
         </w:rPr>
       </w:pPr>
-      <w:hyperlink w:anchor="_Toc201131388" w:history="1">
+      <w:hyperlink w:anchor="_Toc205795753" w:history="1">
         <w:r>
           <w:rPr>
             <w:rStyle w:val="Hyperlink"/>
@@ -2980,7 +2992,7 @@
           <w:rPr>
             <w:webHidden/>
           </w:rPr>
-          <w:instrText xml:space="preserve"> PAGEREF _Toc201131388 \h </w:instrText>
+          <w:instrText xml:space="preserve"> PAGEREF _Toc205795753 \h </w:instrText>
         </w:r>
         <w:r>
           <w:rPr>
@@ -3021,7 +3033,7 @@
           <w14:ligatures w14:val="standardContextual"/>
         </w:rPr>
       </w:pPr>
-      <w:hyperlink w:anchor="_Toc201131389" w:history="1">
+      <w:hyperlink w:anchor="_Toc205795754" w:history="1">
         <w:r>
           <w:rPr>
             <w:rStyle w:val="Hyperlink"/>
@@ -3065,7 +3077,7 @@
           <w:rPr>
             <w:webHidden/>
           </w:rPr>
-          <w:instrText xml:space="preserve"> PAGEREF _Toc201131389 \h </w:instrText>
+          <w:instrText xml:space="preserve"> PAGEREF _Toc205795754 \h </w:instrText>
         </w:r>
         <w:r>
           <w:rPr>
@@ -3101,7 +3113,7 @@
         <w:fldChar w:fldCharType="end"/>
       </w:r>
     </w:p>
-    <w:bookmarkStart w:id="0" w:name="_Toc201131369"/>
+    <w:bookmarkStart w:id="0" w:name="_Toc205795734"/>
     <w:p>
       <w:pPr>
         <w:pStyle w:val="berschrift1"/>
@@ -3329,7 +3341,7 @@
       <w:pPr>
         <w:pStyle w:val="berschrift2"/>
       </w:pPr>
-      <w:bookmarkStart w:id="1" w:name="_Toc201131370"/>
+      <w:bookmarkStart w:id="1" w:name="_Toc205795735"/>
       <w:r>
         <w:t>Ausgangslage</w:t>
       </w:r>
@@ -3404,7 +3416,7 @@
       <w:pPr>
         <w:pStyle w:val="berschrift3"/>
       </w:pPr>
-      <w:bookmarkStart w:id="2" w:name="_Toc201131371"/>
+      <w:bookmarkStart w:id="2" w:name="_Toc205795736"/>
       <w:r>
         <w:t>Zu verbessernde Situation</w:t>
       </w:r>
@@ -3434,7 +3446,7 @@
       <w:pPr>
         <w:pStyle w:val="berschrift2"/>
       </w:pPr>
-      <w:bookmarkStart w:id="3" w:name="_Toc201131372"/>
+      <w:bookmarkStart w:id="3" w:name="_Toc205795737"/>
       <w:r>
         <w:t>Gestaltungsbereiche</w:t>
       </w:r>
@@ -3444,7 +3456,7 @@
       <w:pPr>
         <w:pStyle w:val="berschrift3"/>
       </w:pPr>
-      <w:bookmarkStart w:id="4" w:name="_Toc201131373"/>
+      <w:bookmarkStart w:id="4" w:name="_Toc205795738"/>
       <w:r>
         <w:t>Umsetzung</w:t>
       </w:r>
@@ -3578,7 +3590,7 @@
       <w:pPr>
         <w:pStyle w:val="berschrift3"/>
       </w:pPr>
-      <w:bookmarkStart w:id="5" w:name="_Toc201131374"/>
+      <w:bookmarkStart w:id="5" w:name="_Toc205795739"/>
       <w:r>
         <w:t>Lernbereich</w:t>
       </w:r>
@@ -3641,7 +3653,7 @@
           <w:lang w:eastAsia="de-CH"/>
         </w:rPr>
       </w:pPr>
-      <w:bookmarkStart w:id="6" w:name="_Toc201131375"/>
+      <w:bookmarkStart w:id="6" w:name="_Toc205795740"/>
       <w:r>
         <w:rPr>
           <w:lang w:eastAsia="de-CH"/>
@@ -3668,7 +3680,7 @@
           <w:lang w:eastAsia="de-CH"/>
         </w:rPr>
         <w:drawing>
-          <wp:anchor distT="0" distB="0" distL="114300" distR="114300" simplePos="0" relativeHeight="251749376" behindDoc="0" locked="0" layoutInCell="1" allowOverlap="1" wp14:anchorId="0DC59770" wp14:editId="28EA98B4">
+          <wp:anchor distT="0" distB="0" distL="114300" distR="114300" simplePos="0" relativeHeight="251749376" behindDoc="0" locked="0" layoutInCell="1" allowOverlap="1" wp14:anchorId="0DC59770" wp14:editId="6736AF22">
             <wp:simplePos x="0" y="0"/>
             <wp:positionH relativeFrom="margin">
               <wp:align>left</wp:align>
@@ -3832,13 +3844,7 @@
         <w:t>welches</w:t>
       </w:r>
       <w:r>
-        <w:t xml:space="preserve"> die Zeit oder andere Informationen </w:t>
-      </w:r>
-      <w:r>
-        <w:t>s</w:t>
-      </w:r>
-      <w:r>
-        <w:t>anzeigt, einen Lautsprecher, der Töne ausgibt und eine LED, die als Warnlicht dient</w:t>
+        <w:t xml:space="preserve"> die Zeit oder andere Informationen anzeigt, einen Lautsprecher, der Töne ausgibt und eine LED, die als Warnlicht dient</w:t>
       </w:r>
       <w:r>
         <w:t>.</w:t>
@@ -3946,7 +3952,7 @@
       <w:pPr>
         <w:pStyle w:val="berschrift2"/>
       </w:pPr>
-      <w:bookmarkStart w:id="9" w:name="_Toc201131376"/>
+      <w:bookmarkStart w:id="9" w:name="_Toc205795741"/>
       <w:r>
         <w:t>Ziele und Ergebnisse</w:t>
       </w:r>
@@ -3956,7 +3962,7 @@
       <w:pPr>
         <w:pStyle w:val="berschrift3"/>
       </w:pPr>
-      <w:bookmarkStart w:id="10" w:name="_Toc201131377"/>
+      <w:bookmarkStart w:id="10" w:name="_Toc205795742"/>
       <w:r>
         <w:t>Meine Ziele für Smart Clock sind:</w:t>
       </w:r>
@@ -4099,7 +4105,7 @@
       <w:pPr>
         <w:pStyle w:val="berschrift3"/>
       </w:pPr>
-      <w:bookmarkStart w:id="11" w:name="_Toc201131378"/>
+      <w:bookmarkStart w:id="11" w:name="_Toc205795743"/>
       <w:r>
         <w:t>Allgemeine Ziele:</w:t>
       </w:r>
@@ -4239,7 +4245,7 @@
       <w:pPr>
         <w:pStyle w:val="berschrift2"/>
       </w:pPr>
-      <w:bookmarkStart w:id="12" w:name="_Toc201131379"/>
+      <w:bookmarkStart w:id="12" w:name="_Toc205795744"/>
       <w:r>
         <w:t>Gestaltungsabla</w:t>
       </w:r>
@@ -4252,7 +4258,7 @@
       <w:pPr>
         <w:pStyle w:val="berschrift3"/>
       </w:pPr>
-      <w:bookmarkStart w:id="13" w:name="_Toc201131380"/>
+      <w:bookmarkStart w:id="13" w:name="_Toc205795745"/>
       <w:r>
         <w:t>Zeiteinteilung</w:t>
       </w:r>
@@ -4660,7 +4666,7 @@
       <w:pPr>
         <w:pStyle w:val="berschrift3"/>
       </w:pPr>
-      <w:bookmarkStart w:id="24" w:name="_Toc201131381"/>
+      <w:bookmarkStart w:id="24" w:name="_Toc205795746"/>
       <w:r>
         <w:t>To-Do</w:t>
       </w:r>
@@ -4952,7 +4958,7 @@
       <w:pPr>
         <w:pStyle w:val="berschrift2"/>
       </w:pPr>
-      <w:bookmarkStart w:id="29" w:name="_Toc201131382"/>
+      <w:bookmarkStart w:id="29" w:name="_Toc205795747"/>
       <w:r>
         <w:t>Aufwand und Kosten</w:t>
       </w:r>
@@ -4962,7 +4968,7 @@
       <w:pPr>
         <w:pStyle w:val="berschrift3"/>
       </w:pPr>
-      <w:bookmarkStart w:id="30" w:name="_Toc201131383"/>
+      <w:bookmarkStart w:id="30" w:name="_Toc205795748"/>
       <w:r>
         <w:t>Aufwand</w:t>
       </w:r>
@@ -5413,7 +5419,7 @@
       <w:r>
         <w:t xml:space="preserve"> </w:t>
       </w:r>
-      <w:bookmarkStart w:id="41" w:name="_Toc201131384"/>
+      <w:bookmarkStart w:id="41" w:name="_Toc205795749"/>
       <w:r>
         <w:t>Kosten</w:t>
       </w:r>
@@ -6641,7 +6647,7 @@
       <w:pPr>
         <w:pStyle w:val="berschrift2"/>
       </w:pPr>
-      <w:bookmarkStart w:id="42" w:name="_Toc201131385"/>
+      <w:bookmarkStart w:id="42" w:name="_Toc205795750"/>
       <w:r>
         <w:t>Termin</w:t>
       </w:r>
@@ -6903,7 +6909,7 @@
       <w:pPr>
         <w:pStyle w:val="berschrift2"/>
       </w:pPr>
-      <w:bookmarkStart w:id="53" w:name="_Toc201131386"/>
+      <w:bookmarkStart w:id="53" w:name="_Toc205795751"/>
       <w:r>
         <w:t>Begründung der Aktivität</w:t>
       </w:r>
@@ -7001,7 +7007,7 @@
       <w:pPr>
         <w:pStyle w:val="berschrift2"/>
       </w:pPr>
-      <w:bookmarkStart w:id="54" w:name="_Toc201131387"/>
+      <w:bookmarkStart w:id="54" w:name="_Toc205795752"/>
       <w:r>
         <w:t>Antragssteller</w:t>
       </w:r>
@@ -7193,7 +7199,7 @@
           <w:lang w:eastAsia="de-CH"/>
         </w:rPr>
       </w:pPr>
-      <w:bookmarkStart w:id="55" w:name="_Toc201131388"/>
+      <w:bookmarkStart w:id="55" w:name="_Toc205795753"/>
       <w:r>
         <w:rPr>
           <w:noProof/>
@@ -7396,7 +7402,7 @@
           <w:lang w:eastAsia="de-CH"/>
         </w:rPr>
       </w:pPr>
-      <w:bookmarkStart w:id="56" w:name="_Toc201131389"/>
+      <w:bookmarkStart w:id="56" w:name="_Toc205795754"/>
       <w:r>
         <w:rPr>
           <w:lang w:eastAsia="de-CH"/>
@@ -8399,7 +8405,7 @@
         <w:noProof/>
         <w:szCs w:val="16"/>
       </w:rPr>
-      <w:t>18.06.2025</w:t>
+      <w:t>11.08.2025</w:t>
     </w:r>
     <w:r>
       <w:rPr>
@@ -12693,10 +12699,12 @@
   </w:compat>
   <w:rsids>
     <w:rsidRoot w:val="007D6A2F"/>
+    <w:rsid w:val="00026928"/>
     <w:rsid w:val="000B501A"/>
     <w:rsid w:val="000D5BFD"/>
     <w:rsid w:val="0017688A"/>
     <w:rsid w:val="00187A56"/>
+    <w:rsid w:val="001A17CF"/>
     <w:rsid w:val="001E7FC5"/>
     <w:rsid w:val="0021348B"/>
     <w:rsid w:val="00217968"/>
@@ -13497,7 +13505,12 @@
 </file>
 
 <file path=customXml/item1.xml><?xml version="1.0" encoding="utf-8"?>
-<b:Sources xmlns:b="http://schemas.openxmlformats.org/officeDocument/2006/bibliography" xmlns="http://schemas.openxmlformats.org/officeDocument/2006/bibliography" SelectedStyle="\APASixthEditionOfficeOnline.xsl" StyleName="APA" Version="6"/>
+<?mso-contentType ?>
+<FormTemplates xmlns="http://schemas.microsoft.com/sharepoint/v3/contenttype/forms">
+  <Display>DocumentLibraryForm</Display>
+  <Edit>DocumentLibraryForm</Edit>
+  <New>DocumentLibraryForm</New>
+</FormTemplates>
 </file>
 
 <file path=customXml/item2.xml><?xml version="1.0" encoding="utf-8"?>
@@ -13708,12 +13721,7 @@
 </file>
 
 <file path=customXml/item3.xml><?xml version="1.0" encoding="utf-8"?>
-<?mso-contentType ?>
-<FormTemplates xmlns="http://schemas.microsoft.com/sharepoint/v3/contenttype/forms">
-  <Display>DocumentLibraryForm</Display>
-  <Edit>DocumentLibraryForm</Edit>
-  <New>DocumentLibraryForm</New>
-</FormTemplates>
+<b:Sources xmlns:b="http://schemas.openxmlformats.org/officeDocument/2006/bibliography" xmlns="http://schemas.openxmlformats.org/officeDocument/2006/bibliography" SelectedStyle="\APASixthEditionOfficeOnline.xsl" StyleName="APA" Version="6"/>
 </file>
 
 <file path=customXml/item4.xml><?xml version="1.0" encoding="utf-8"?>
@@ -13728,9 +13736,9 @@
 </file>
 
 <file path=customXml/itemProps1.xml><?xml version="1.0" encoding="utf-8"?>
-<ds:datastoreItem xmlns:ds="http://schemas.openxmlformats.org/officeDocument/2006/customXml" ds:itemID="{B6F5B63D-75CB-41E9-9D4E-E58226A134E5}">
+<ds:datastoreItem xmlns:ds="http://schemas.openxmlformats.org/officeDocument/2006/customXml" ds:itemID="{0494ADC6-6FDC-4384-9E53-3B9C03EA5998}">
   <ds:schemaRefs>
-    <ds:schemaRef ds:uri="http://schemas.openxmlformats.org/officeDocument/2006/bibliography"/>
+    <ds:schemaRef ds:uri="http://schemas.microsoft.com/sharepoint/v3/contenttype/forms"/>
   </ds:schemaRefs>
 </ds:datastoreItem>
 </file>
@@ -13755,9 +13763,9 @@
 </file>
 
 <file path=customXml/itemProps3.xml><?xml version="1.0" encoding="utf-8"?>
-<ds:datastoreItem xmlns:ds="http://schemas.openxmlformats.org/officeDocument/2006/customXml" ds:itemID="{0494ADC6-6FDC-4384-9E53-3B9C03EA5998}">
+<ds:datastoreItem xmlns:ds="http://schemas.openxmlformats.org/officeDocument/2006/customXml" ds:itemID="{B6F5B63D-75CB-41E9-9D4E-E58226A134E5}">
   <ds:schemaRefs>
-    <ds:schemaRef ds:uri="http://schemas.microsoft.com/sharepoint/v3/contenttype/forms"/>
+    <ds:schemaRef ds:uri="http://schemas.openxmlformats.org/officeDocument/2006/bibliography"/>
   </ds:schemaRefs>
 </ds:datastoreItem>
 </file>

</xml_diff>